<commit_message>
90% text complete, missing appendex and references
Almost done with the text now! Just reading it through and fixing and
adding some stuff I've missed.
When I add the appendix and write the references a bit better it should
be extremely close to completion.
</commit_message>
<xml_diff>
--- a/Docs/Reports/Fabian/Report - AAAI.docx
+++ b/Docs/Reports/Fabian/Report - AAAI.docx
@@ -147,7 +147,7 @@
           <w:r>
             <w:fldChar w:fldCharType="separate"/>
           </w:r>
-          <w:hyperlink w:anchor="_Toc408499206" w:history="1">
+          <w:hyperlink w:anchor="_Toc408591616" w:history="1">
             <w:r>
               <w:rPr>
                 <w:rStyle w:val="Hyperlink"/>
@@ -174,7 +174,7 @@
                 <w:noProof/>
                 <w:webHidden/>
               </w:rPr>
-              <w:instrText xml:space="preserve"> PAGEREF _Toc408499206 \h </w:instrText>
+              <w:instrText xml:space="preserve"> PAGEREF _Toc408591616 \h </w:instrText>
             </w:r>
             <w:r>
               <w:rPr>
@@ -218,7 +218,7 @@
               <w:szCs w:val="22"/>
             </w:rPr>
           </w:pPr>
-          <w:hyperlink w:anchor="_Toc408499207" w:history="1">
+          <w:hyperlink w:anchor="_Toc408591617" w:history="1">
             <w:r>
               <w:rPr>
                 <w:rStyle w:val="Hyperlink"/>
@@ -245,7 +245,7 @@
                 <w:noProof/>
                 <w:webHidden/>
               </w:rPr>
-              <w:instrText xml:space="preserve"> PAGEREF _Toc408499207 \h </w:instrText>
+              <w:instrText xml:space="preserve"> PAGEREF _Toc408591617 \h </w:instrText>
             </w:r>
             <w:r>
               <w:rPr>
@@ -289,7 +289,7 @@
               <w:szCs w:val="22"/>
             </w:rPr>
           </w:pPr>
-          <w:hyperlink w:anchor="_Toc408499208" w:history="1">
+          <w:hyperlink w:anchor="_Toc408591618" w:history="1">
             <w:r>
               <w:rPr>
                 <w:rStyle w:val="Hyperlink"/>
@@ -316,7 +316,7 @@
                 <w:noProof/>
                 <w:webHidden/>
               </w:rPr>
-              <w:instrText xml:space="preserve"> PAGEREF _Toc408499208 \h </w:instrText>
+              <w:instrText xml:space="preserve"> PAGEREF _Toc408591618 \h </w:instrText>
             </w:r>
             <w:r>
               <w:rPr>
@@ -360,7 +360,7 @@
               <w:szCs w:val="22"/>
             </w:rPr>
           </w:pPr>
-          <w:hyperlink w:anchor="_Toc408499209" w:history="1">
+          <w:hyperlink w:anchor="_Toc408591619" w:history="1">
             <w:r>
               <w:rPr>
                 <w:rStyle w:val="Hyperlink"/>
@@ -387,7 +387,7 @@
                 <w:noProof/>
                 <w:webHidden/>
               </w:rPr>
-              <w:instrText xml:space="preserve"> PAGEREF _Toc408499209 \h </w:instrText>
+              <w:instrText xml:space="preserve"> PAGEREF _Toc408591619 \h </w:instrText>
             </w:r>
             <w:r>
               <w:rPr>
@@ -431,7 +431,7 @@
               <w:szCs w:val="22"/>
             </w:rPr>
           </w:pPr>
-          <w:hyperlink w:anchor="_Toc408499210" w:history="1">
+          <w:hyperlink w:anchor="_Toc408591620" w:history="1">
             <w:r>
               <w:rPr>
                 <w:rStyle w:val="Hyperlink"/>
@@ -458,7 +458,149 @@
                 <w:noProof/>
                 <w:webHidden/>
               </w:rPr>
-              <w:instrText xml:space="preserve"> PAGEREF _Toc408499210 \h </w:instrText>
+              <w:instrText xml:space="preserve"> PAGEREF _Toc408591620 \h </w:instrText>
+            </w:r>
+            <w:r>
+              <w:rPr>
+                <w:noProof/>
+                <w:webHidden/>
+              </w:rPr>
+            </w:r>
+            <w:r>
+              <w:rPr>
+                <w:noProof/>
+                <w:webHidden/>
+              </w:rPr>
+              <w:fldChar w:fldCharType="separate"/>
+            </w:r>
+            <w:r>
+              <w:rPr>
+                <w:noProof/>
+                <w:webHidden/>
+              </w:rPr>
+              <w:t>3</w:t>
+            </w:r>
+            <w:r>
+              <w:rPr>
+                <w:noProof/>
+                <w:webHidden/>
+              </w:rPr>
+              <w:fldChar w:fldCharType="end"/>
+            </w:r>
+          </w:hyperlink>
+        </w:p>
+        <w:p>
+          <w:pPr>
+            <w:pStyle w:val="TOC1"/>
+            <w:tabs>
+              <w:tab w:val="right" w:leader="dot" w:pos="10070"/>
+            </w:tabs>
+            <w:rPr>
+              <w:rFonts w:asciiTheme="minorHAnsi" w:eastAsiaTheme="minorEastAsia" w:hAnsiTheme="minorHAnsi" w:cstheme="minorBidi"/>
+              <w:noProof/>
+              <w:sz w:val="22"/>
+              <w:szCs w:val="22"/>
+            </w:rPr>
+          </w:pPr>
+          <w:hyperlink w:anchor="_Toc408591621" w:history="1">
+            <w:r>
+              <w:rPr>
+                <w:rStyle w:val="Hyperlink"/>
+                <w:noProof/>
+              </w:rPr>
+              <w:t>Simulation / Model</w:t>
+            </w:r>
+            <w:r>
+              <w:rPr>
+                <w:noProof/>
+                <w:webHidden/>
+              </w:rPr>
+              <w:tab/>
+            </w:r>
+            <w:r>
+              <w:rPr>
+                <w:noProof/>
+                <w:webHidden/>
+              </w:rPr>
+              <w:fldChar w:fldCharType="begin"/>
+            </w:r>
+            <w:r>
+              <w:rPr>
+                <w:noProof/>
+                <w:webHidden/>
+              </w:rPr>
+              <w:instrText xml:space="preserve"> PAGEREF _Toc408591621 \h </w:instrText>
+            </w:r>
+            <w:r>
+              <w:rPr>
+                <w:noProof/>
+                <w:webHidden/>
+              </w:rPr>
+            </w:r>
+            <w:r>
+              <w:rPr>
+                <w:noProof/>
+                <w:webHidden/>
+              </w:rPr>
+              <w:fldChar w:fldCharType="separate"/>
+            </w:r>
+            <w:r>
+              <w:rPr>
+                <w:noProof/>
+                <w:webHidden/>
+              </w:rPr>
+              <w:t>3</w:t>
+            </w:r>
+            <w:r>
+              <w:rPr>
+                <w:noProof/>
+                <w:webHidden/>
+              </w:rPr>
+              <w:fldChar w:fldCharType="end"/>
+            </w:r>
+          </w:hyperlink>
+        </w:p>
+        <w:p>
+          <w:pPr>
+            <w:pStyle w:val="TOC2"/>
+            <w:tabs>
+              <w:tab w:val="right" w:leader="dot" w:pos="10070"/>
+            </w:tabs>
+            <w:rPr>
+              <w:rFonts w:asciiTheme="minorHAnsi" w:eastAsiaTheme="minorEastAsia" w:hAnsiTheme="minorHAnsi" w:cstheme="minorBidi"/>
+              <w:noProof/>
+              <w:sz w:val="22"/>
+              <w:szCs w:val="22"/>
+            </w:rPr>
+          </w:pPr>
+          <w:hyperlink w:anchor="_Toc408591622" w:history="1">
+            <w:r>
+              <w:rPr>
+                <w:rStyle w:val="Hyperlink"/>
+                <w:noProof/>
+              </w:rPr>
+              <w:t>Inputs</w:t>
+            </w:r>
+            <w:r>
+              <w:rPr>
+                <w:noProof/>
+                <w:webHidden/>
+              </w:rPr>
+              <w:tab/>
+            </w:r>
+            <w:r>
+              <w:rPr>
+                <w:noProof/>
+                <w:webHidden/>
+              </w:rPr>
+              <w:fldChar w:fldCharType="begin"/>
+            </w:r>
+            <w:r>
+              <w:rPr>
+                <w:noProof/>
+                <w:webHidden/>
+              </w:rPr>
+              <w:instrText xml:space="preserve"> PAGEREF _Toc408591622 \h </w:instrText>
             </w:r>
             <w:r>
               <w:rPr>
@@ -502,13 +644,13 @@
               <w:szCs w:val="22"/>
             </w:rPr>
           </w:pPr>
-          <w:hyperlink w:anchor="_Toc408499211" w:history="1">
+          <w:hyperlink w:anchor="_Toc408591623" w:history="1">
             <w:r>
               <w:rPr>
                 <w:rStyle w:val="Hyperlink"/>
                 <w:noProof/>
               </w:rPr>
-              <w:t>Why fuzzy logic is a good choice</w:t>
+              <w:t>Last meal or drink</w:t>
             </w:r>
             <w:r>
               <w:rPr>
@@ -529,7 +671,7 @@
                 <w:noProof/>
                 <w:webHidden/>
               </w:rPr>
-              <w:instrText xml:space="preserve"> PAGEREF _Toc408499211 \h </w:instrText>
+              <w:instrText xml:space="preserve"> PAGEREF _Toc408591623 \h </w:instrText>
             </w:r>
             <w:r>
               <w:rPr>
@@ -550,6 +692,858 @@
                 <w:webHidden/>
               </w:rPr>
               <w:t>3</w:t>
+            </w:r>
+            <w:r>
+              <w:rPr>
+                <w:noProof/>
+                <w:webHidden/>
+              </w:rPr>
+              <w:fldChar w:fldCharType="end"/>
+            </w:r>
+          </w:hyperlink>
+        </w:p>
+        <w:p>
+          <w:pPr>
+            <w:pStyle w:val="TOC3"/>
+            <w:tabs>
+              <w:tab w:val="right" w:leader="dot" w:pos="10070"/>
+            </w:tabs>
+            <w:rPr>
+              <w:rFonts w:asciiTheme="minorHAnsi" w:eastAsiaTheme="minorEastAsia" w:hAnsiTheme="minorHAnsi" w:cstheme="minorBidi"/>
+              <w:noProof/>
+              <w:sz w:val="22"/>
+              <w:szCs w:val="22"/>
+            </w:rPr>
+          </w:pPr>
+          <w:hyperlink w:anchor="_Toc408591624" w:history="1">
+            <w:r>
+              <w:rPr>
+                <w:rStyle w:val="Hyperlink"/>
+                <w:noProof/>
+              </w:rPr>
+              <w:t>Activity during the day</w:t>
+            </w:r>
+            <w:r>
+              <w:rPr>
+                <w:noProof/>
+                <w:webHidden/>
+              </w:rPr>
+              <w:tab/>
+            </w:r>
+            <w:r>
+              <w:rPr>
+                <w:noProof/>
+                <w:webHidden/>
+              </w:rPr>
+              <w:fldChar w:fldCharType="begin"/>
+            </w:r>
+            <w:r>
+              <w:rPr>
+                <w:noProof/>
+                <w:webHidden/>
+              </w:rPr>
+              <w:instrText xml:space="preserve"> PAGEREF _Toc408591624 \h </w:instrText>
+            </w:r>
+            <w:r>
+              <w:rPr>
+                <w:noProof/>
+                <w:webHidden/>
+              </w:rPr>
+            </w:r>
+            <w:r>
+              <w:rPr>
+                <w:noProof/>
+                <w:webHidden/>
+              </w:rPr>
+              <w:fldChar w:fldCharType="separate"/>
+            </w:r>
+            <w:r>
+              <w:rPr>
+                <w:noProof/>
+                <w:webHidden/>
+              </w:rPr>
+              <w:t>4</w:t>
+            </w:r>
+            <w:r>
+              <w:rPr>
+                <w:noProof/>
+                <w:webHidden/>
+              </w:rPr>
+              <w:fldChar w:fldCharType="end"/>
+            </w:r>
+          </w:hyperlink>
+        </w:p>
+        <w:p>
+          <w:pPr>
+            <w:pStyle w:val="TOC3"/>
+            <w:tabs>
+              <w:tab w:val="right" w:leader="dot" w:pos="10070"/>
+            </w:tabs>
+            <w:rPr>
+              <w:rFonts w:asciiTheme="minorHAnsi" w:eastAsiaTheme="minorEastAsia" w:hAnsiTheme="minorHAnsi" w:cstheme="minorBidi"/>
+              <w:noProof/>
+              <w:sz w:val="22"/>
+              <w:szCs w:val="22"/>
+            </w:rPr>
+          </w:pPr>
+          <w:hyperlink w:anchor="_Toc408591625" w:history="1">
+            <w:r>
+              <w:rPr>
+                <w:rStyle w:val="Hyperlink"/>
+                <w:noProof/>
+              </w:rPr>
+              <w:t>Current sleep cycle</w:t>
+            </w:r>
+            <w:r>
+              <w:rPr>
+                <w:noProof/>
+                <w:webHidden/>
+              </w:rPr>
+              <w:tab/>
+            </w:r>
+            <w:r>
+              <w:rPr>
+                <w:noProof/>
+                <w:webHidden/>
+              </w:rPr>
+              <w:fldChar w:fldCharType="begin"/>
+            </w:r>
+            <w:r>
+              <w:rPr>
+                <w:noProof/>
+                <w:webHidden/>
+              </w:rPr>
+              <w:instrText xml:space="preserve"> PAGEREF _Toc408591625 \h </w:instrText>
+            </w:r>
+            <w:r>
+              <w:rPr>
+                <w:noProof/>
+                <w:webHidden/>
+              </w:rPr>
+            </w:r>
+            <w:r>
+              <w:rPr>
+                <w:noProof/>
+                <w:webHidden/>
+              </w:rPr>
+              <w:fldChar w:fldCharType="separate"/>
+            </w:r>
+            <w:r>
+              <w:rPr>
+                <w:noProof/>
+                <w:webHidden/>
+              </w:rPr>
+              <w:t>4</w:t>
+            </w:r>
+            <w:r>
+              <w:rPr>
+                <w:noProof/>
+                <w:webHidden/>
+              </w:rPr>
+              <w:fldChar w:fldCharType="end"/>
+            </w:r>
+          </w:hyperlink>
+        </w:p>
+        <w:p>
+          <w:pPr>
+            <w:pStyle w:val="TOC3"/>
+            <w:tabs>
+              <w:tab w:val="right" w:leader="dot" w:pos="10070"/>
+            </w:tabs>
+            <w:rPr>
+              <w:rFonts w:asciiTheme="minorHAnsi" w:eastAsiaTheme="minorEastAsia" w:hAnsiTheme="minorHAnsi" w:cstheme="minorBidi"/>
+              <w:noProof/>
+              <w:sz w:val="22"/>
+              <w:szCs w:val="22"/>
+            </w:rPr>
+          </w:pPr>
+          <w:hyperlink w:anchor="_Toc408591626" w:history="1">
+            <w:r>
+              <w:rPr>
+                <w:rStyle w:val="Hyperlink"/>
+                <w:noProof/>
+              </w:rPr>
+              <w:t>Time to sleep</w:t>
+            </w:r>
+            <w:r>
+              <w:rPr>
+                <w:noProof/>
+                <w:webHidden/>
+              </w:rPr>
+              <w:tab/>
+            </w:r>
+            <w:r>
+              <w:rPr>
+                <w:noProof/>
+                <w:webHidden/>
+              </w:rPr>
+              <w:fldChar w:fldCharType="begin"/>
+            </w:r>
+            <w:r>
+              <w:rPr>
+                <w:noProof/>
+                <w:webHidden/>
+              </w:rPr>
+              <w:instrText xml:space="preserve"> PAGEREF _Toc408591626 \h </w:instrText>
+            </w:r>
+            <w:r>
+              <w:rPr>
+                <w:noProof/>
+                <w:webHidden/>
+              </w:rPr>
+            </w:r>
+            <w:r>
+              <w:rPr>
+                <w:noProof/>
+                <w:webHidden/>
+              </w:rPr>
+              <w:fldChar w:fldCharType="separate"/>
+            </w:r>
+            <w:r>
+              <w:rPr>
+                <w:noProof/>
+                <w:webHidden/>
+              </w:rPr>
+              <w:t>4</w:t>
+            </w:r>
+            <w:r>
+              <w:rPr>
+                <w:noProof/>
+                <w:webHidden/>
+              </w:rPr>
+              <w:fldChar w:fldCharType="end"/>
+            </w:r>
+          </w:hyperlink>
+        </w:p>
+        <w:p>
+          <w:pPr>
+            <w:pStyle w:val="TOC3"/>
+            <w:tabs>
+              <w:tab w:val="right" w:leader="dot" w:pos="10070"/>
+            </w:tabs>
+            <w:rPr>
+              <w:rFonts w:asciiTheme="minorHAnsi" w:eastAsiaTheme="minorEastAsia" w:hAnsiTheme="minorHAnsi" w:cstheme="minorBidi"/>
+              <w:noProof/>
+              <w:sz w:val="22"/>
+              <w:szCs w:val="22"/>
+            </w:rPr>
+          </w:pPr>
+          <w:hyperlink w:anchor="_Toc408591627" w:history="1">
+            <w:r>
+              <w:rPr>
+                <w:rStyle w:val="Hyperlink"/>
+                <w:noProof/>
+              </w:rPr>
+              <w:t>Quality</w:t>
+            </w:r>
+            <w:r>
+              <w:rPr>
+                <w:noProof/>
+                <w:webHidden/>
+              </w:rPr>
+              <w:tab/>
+            </w:r>
+            <w:r>
+              <w:rPr>
+                <w:noProof/>
+                <w:webHidden/>
+              </w:rPr>
+              <w:fldChar w:fldCharType="begin"/>
+            </w:r>
+            <w:r>
+              <w:rPr>
+                <w:noProof/>
+                <w:webHidden/>
+              </w:rPr>
+              <w:instrText xml:space="preserve"> PAGEREF _Toc408591627 \h </w:instrText>
+            </w:r>
+            <w:r>
+              <w:rPr>
+                <w:noProof/>
+                <w:webHidden/>
+              </w:rPr>
+            </w:r>
+            <w:r>
+              <w:rPr>
+                <w:noProof/>
+                <w:webHidden/>
+              </w:rPr>
+              <w:fldChar w:fldCharType="separate"/>
+            </w:r>
+            <w:r>
+              <w:rPr>
+                <w:noProof/>
+                <w:webHidden/>
+              </w:rPr>
+              <w:t>4</w:t>
+            </w:r>
+            <w:r>
+              <w:rPr>
+                <w:noProof/>
+                <w:webHidden/>
+              </w:rPr>
+              <w:fldChar w:fldCharType="end"/>
+            </w:r>
+          </w:hyperlink>
+        </w:p>
+        <w:p>
+          <w:pPr>
+            <w:pStyle w:val="TOC2"/>
+            <w:tabs>
+              <w:tab w:val="right" w:leader="dot" w:pos="10070"/>
+            </w:tabs>
+            <w:rPr>
+              <w:rFonts w:asciiTheme="minorHAnsi" w:eastAsiaTheme="minorEastAsia" w:hAnsiTheme="minorHAnsi" w:cstheme="minorBidi"/>
+              <w:noProof/>
+              <w:sz w:val="22"/>
+              <w:szCs w:val="22"/>
+            </w:rPr>
+          </w:pPr>
+          <w:hyperlink w:anchor="_Toc408591628" w:history="1">
+            <w:r>
+              <w:rPr>
+                <w:rStyle w:val="Hyperlink"/>
+                <w:noProof/>
+              </w:rPr>
+              <w:t>Commute time</w:t>
+            </w:r>
+            <w:r>
+              <w:rPr>
+                <w:noProof/>
+                <w:webHidden/>
+              </w:rPr>
+              <w:tab/>
+            </w:r>
+            <w:r>
+              <w:rPr>
+                <w:noProof/>
+                <w:webHidden/>
+              </w:rPr>
+              <w:fldChar w:fldCharType="begin"/>
+            </w:r>
+            <w:r>
+              <w:rPr>
+                <w:noProof/>
+                <w:webHidden/>
+              </w:rPr>
+              <w:instrText xml:space="preserve"> PAGEREF _Toc408591628 \h </w:instrText>
+            </w:r>
+            <w:r>
+              <w:rPr>
+                <w:noProof/>
+                <w:webHidden/>
+              </w:rPr>
+            </w:r>
+            <w:r>
+              <w:rPr>
+                <w:noProof/>
+                <w:webHidden/>
+              </w:rPr>
+              <w:fldChar w:fldCharType="separate"/>
+            </w:r>
+            <w:r>
+              <w:rPr>
+                <w:noProof/>
+                <w:webHidden/>
+              </w:rPr>
+              <w:t>5</w:t>
+            </w:r>
+            <w:r>
+              <w:rPr>
+                <w:noProof/>
+                <w:webHidden/>
+              </w:rPr>
+              <w:fldChar w:fldCharType="end"/>
+            </w:r>
+          </w:hyperlink>
+        </w:p>
+        <w:p>
+          <w:pPr>
+            <w:pStyle w:val="TOC2"/>
+            <w:tabs>
+              <w:tab w:val="right" w:leader="dot" w:pos="10070"/>
+            </w:tabs>
+            <w:rPr>
+              <w:rFonts w:asciiTheme="minorHAnsi" w:eastAsiaTheme="minorEastAsia" w:hAnsiTheme="minorHAnsi" w:cstheme="minorBidi"/>
+              <w:noProof/>
+              <w:sz w:val="22"/>
+              <w:szCs w:val="22"/>
+            </w:rPr>
+          </w:pPr>
+          <w:hyperlink w:anchor="_Toc408591629" w:history="1">
+            <w:r>
+              <w:rPr>
+                <w:rStyle w:val="Hyperlink"/>
+                <w:noProof/>
+              </w:rPr>
+              <w:t>Rules</w:t>
+            </w:r>
+            <w:r>
+              <w:rPr>
+                <w:noProof/>
+                <w:webHidden/>
+              </w:rPr>
+              <w:tab/>
+            </w:r>
+            <w:r>
+              <w:rPr>
+                <w:noProof/>
+                <w:webHidden/>
+              </w:rPr>
+              <w:fldChar w:fldCharType="begin"/>
+            </w:r>
+            <w:r>
+              <w:rPr>
+                <w:noProof/>
+                <w:webHidden/>
+              </w:rPr>
+              <w:instrText xml:space="preserve"> PAGEREF _Toc408591629 \h </w:instrText>
+            </w:r>
+            <w:r>
+              <w:rPr>
+                <w:noProof/>
+                <w:webHidden/>
+              </w:rPr>
+            </w:r>
+            <w:r>
+              <w:rPr>
+                <w:noProof/>
+                <w:webHidden/>
+              </w:rPr>
+              <w:fldChar w:fldCharType="separate"/>
+            </w:r>
+            <w:r>
+              <w:rPr>
+                <w:noProof/>
+                <w:webHidden/>
+              </w:rPr>
+              <w:t>5</w:t>
+            </w:r>
+            <w:r>
+              <w:rPr>
+                <w:noProof/>
+                <w:webHidden/>
+              </w:rPr>
+              <w:fldChar w:fldCharType="end"/>
+            </w:r>
+          </w:hyperlink>
+        </w:p>
+        <w:p>
+          <w:pPr>
+            <w:pStyle w:val="TOC2"/>
+            <w:tabs>
+              <w:tab w:val="right" w:leader="dot" w:pos="10070"/>
+            </w:tabs>
+            <w:rPr>
+              <w:rFonts w:asciiTheme="minorHAnsi" w:eastAsiaTheme="minorEastAsia" w:hAnsiTheme="minorHAnsi" w:cstheme="minorBidi"/>
+              <w:noProof/>
+              <w:sz w:val="22"/>
+              <w:szCs w:val="22"/>
+            </w:rPr>
+          </w:pPr>
+          <w:hyperlink w:anchor="_Toc408591630" w:history="1">
+            <w:r>
+              <w:rPr>
+                <w:rStyle w:val="Hyperlink"/>
+                <w:noProof/>
+              </w:rPr>
+              <w:t>Defuzzification methods</w:t>
+            </w:r>
+            <w:r>
+              <w:rPr>
+                <w:noProof/>
+                <w:webHidden/>
+              </w:rPr>
+              <w:tab/>
+            </w:r>
+            <w:r>
+              <w:rPr>
+                <w:noProof/>
+                <w:webHidden/>
+              </w:rPr>
+              <w:fldChar w:fldCharType="begin"/>
+            </w:r>
+            <w:r>
+              <w:rPr>
+                <w:noProof/>
+                <w:webHidden/>
+              </w:rPr>
+              <w:instrText xml:space="preserve"> PAGEREF _Toc408591630 \h </w:instrText>
+            </w:r>
+            <w:r>
+              <w:rPr>
+                <w:noProof/>
+                <w:webHidden/>
+              </w:rPr>
+            </w:r>
+            <w:r>
+              <w:rPr>
+                <w:noProof/>
+                <w:webHidden/>
+              </w:rPr>
+              <w:fldChar w:fldCharType="separate"/>
+            </w:r>
+            <w:r>
+              <w:rPr>
+                <w:noProof/>
+                <w:webHidden/>
+              </w:rPr>
+              <w:t>5</w:t>
+            </w:r>
+            <w:r>
+              <w:rPr>
+                <w:noProof/>
+                <w:webHidden/>
+              </w:rPr>
+              <w:fldChar w:fldCharType="end"/>
+            </w:r>
+          </w:hyperlink>
+        </w:p>
+        <w:p>
+          <w:pPr>
+            <w:pStyle w:val="TOC2"/>
+            <w:tabs>
+              <w:tab w:val="right" w:leader="dot" w:pos="10070"/>
+            </w:tabs>
+            <w:rPr>
+              <w:rFonts w:asciiTheme="minorHAnsi" w:eastAsiaTheme="minorEastAsia" w:hAnsiTheme="minorHAnsi" w:cstheme="minorBidi"/>
+              <w:noProof/>
+              <w:sz w:val="22"/>
+              <w:szCs w:val="22"/>
+            </w:rPr>
+          </w:pPr>
+          <w:hyperlink w:anchor="_Toc408591631" w:history="1">
+            <w:r>
+              <w:rPr>
+                <w:rStyle w:val="Hyperlink"/>
+                <w:noProof/>
+              </w:rPr>
+              <w:t>Outputs</w:t>
+            </w:r>
+            <w:r>
+              <w:rPr>
+                <w:noProof/>
+                <w:webHidden/>
+              </w:rPr>
+              <w:tab/>
+            </w:r>
+            <w:r>
+              <w:rPr>
+                <w:noProof/>
+                <w:webHidden/>
+              </w:rPr>
+              <w:fldChar w:fldCharType="begin"/>
+            </w:r>
+            <w:r>
+              <w:rPr>
+                <w:noProof/>
+                <w:webHidden/>
+              </w:rPr>
+              <w:instrText xml:space="preserve"> PAGEREF _Toc408591631 \h </w:instrText>
+            </w:r>
+            <w:r>
+              <w:rPr>
+                <w:noProof/>
+                <w:webHidden/>
+              </w:rPr>
+            </w:r>
+            <w:r>
+              <w:rPr>
+                <w:noProof/>
+                <w:webHidden/>
+              </w:rPr>
+              <w:fldChar w:fldCharType="separate"/>
+            </w:r>
+            <w:r>
+              <w:rPr>
+                <w:noProof/>
+                <w:webHidden/>
+              </w:rPr>
+              <w:t>5</w:t>
+            </w:r>
+            <w:r>
+              <w:rPr>
+                <w:noProof/>
+                <w:webHidden/>
+              </w:rPr>
+              <w:fldChar w:fldCharType="end"/>
+            </w:r>
+          </w:hyperlink>
+        </w:p>
+        <w:p>
+          <w:pPr>
+            <w:pStyle w:val="TOC3"/>
+            <w:tabs>
+              <w:tab w:val="right" w:leader="dot" w:pos="10070"/>
+            </w:tabs>
+            <w:rPr>
+              <w:rFonts w:asciiTheme="minorHAnsi" w:eastAsiaTheme="minorEastAsia" w:hAnsiTheme="minorHAnsi" w:cstheme="minorBidi"/>
+              <w:noProof/>
+              <w:sz w:val="22"/>
+              <w:szCs w:val="22"/>
+            </w:rPr>
+          </w:pPr>
+          <w:hyperlink w:anchor="_Toc408591632" w:history="1">
+            <w:r>
+              <w:rPr>
+                <w:rStyle w:val="Hyperlink"/>
+                <w:noProof/>
+              </w:rPr>
+              <w:t>Sleep Duration</w:t>
+            </w:r>
+            <w:r>
+              <w:rPr>
+                <w:noProof/>
+                <w:webHidden/>
+              </w:rPr>
+              <w:tab/>
+            </w:r>
+            <w:r>
+              <w:rPr>
+                <w:noProof/>
+                <w:webHidden/>
+              </w:rPr>
+              <w:fldChar w:fldCharType="begin"/>
+            </w:r>
+            <w:r>
+              <w:rPr>
+                <w:noProof/>
+                <w:webHidden/>
+              </w:rPr>
+              <w:instrText xml:space="preserve"> PAGEREF _Toc408591632 \h </w:instrText>
+            </w:r>
+            <w:r>
+              <w:rPr>
+                <w:noProof/>
+                <w:webHidden/>
+              </w:rPr>
+            </w:r>
+            <w:r>
+              <w:rPr>
+                <w:noProof/>
+                <w:webHidden/>
+              </w:rPr>
+              <w:fldChar w:fldCharType="separate"/>
+            </w:r>
+            <w:r>
+              <w:rPr>
+                <w:noProof/>
+                <w:webHidden/>
+              </w:rPr>
+              <w:t>5</w:t>
+            </w:r>
+            <w:r>
+              <w:rPr>
+                <w:noProof/>
+                <w:webHidden/>
+              </w:rPr>
+              <w:fldChar w:fldCharType="end"/>
+            </w:r>
+          </w:hyperlink>
+        </w:p>
+        <w:p>
+          <w:pPr>
+            <w:pStyle w:val="TOC3"/>
+            <w:tabs>
+              <w:tab w:val="right" w:leader="dot" w:pos="10070"/>
+            </w:tabs>
+            <w:rPr>
+              <w:rFonts w:asciiTheme="minorHAnsi" w:eastAsiaTheme="minorEastAsia" w:hAnsiTheme="minorHAnsi" w:cstheme="minorBidi"/>
+              <w:noProof/>
+              <w:sz w:val="22"/>
+              <w:szCs w:val="22"/>
+            </w:rPr>
+          </w:pPr>
+          <w:hyperlink w:anchor="_Toc408591633" w:history="1">
+            <w:r>
+              <w:rPr>
+                <w:rStyle w:val="Hyperlink"/>
+                <w:noProof/>
+              </w:rPr>
+              <w:t>Easiness of Falling Asleep</w:t>
+            </w:r>
+            <w:r>
+              <w:rPr>
+                <w:noProof/>
+                <w:webHidden/>
+              </w:rPr>
+              <w:tab/>
+            </w:r>
+            <w:r>
+              <w:rPr>
+                <w:noProof/>
+                <w:webHidden/>
+              </w:rPr>
+              <w:fldChar w:fldCharType="begin"/>
+            </w:r>
+            <w:r>
+              <w:rPr>
+                <w:noProof/>
+                <w:webHidden/>
+              </w:rPr>
+              <w:instrText xml:space="preserve"> PAGEREF _Toc408591633 \h </w:instrText>
+            </w:r>
+            <w:r>
+              <w:rPr>
+                <w:noProof/>
+                <w:webHidden/>
+              </w:rPr>
+            </w:r>
+            <w:r>
+              <w:rPr>
+                <w:noProof/>
+                <w:webHidden/>
+              </w:rPr>
+              <w:fldChar w:fldCharType="separate"/>
+            </w:r>
+            <w:r>
+              <w:rPr>
+                <w:noProof/>
+                <w:webHidden/>
+              </w:rPr>
+              <w:t>5</w:t>
+            </w:r>
+            <w:r>
+              <w:rPr>
+                <w:noProof/>
+                <w:webHidden/>
+              </w:rPr>
+              <w:fldChar w:fldCharType="end"/>
+            </w:r>
+          </w:hyperlink>
+        </w:p>
+        <w:p>
+          <w:pPr>
+            <w:pStyle w:val="TOC3"/>
+            <w:tabs>
+              <w:tab w:val="right" w:leader="dot" w:pos="10070"/>
+            </w:tabs>
+            <w:rPr>
+              <w:rFonts w:asciiTheme="minorHAnsi" w:eastAsiaTheme="minorEastAsia" w:hAnsiTheme="minorHAnsi" w:cstheme="minorBidi"/>
+              <w:noProof/>
+              <w:sz w:val="22"/>
+              <w:szCs w:val="22"/>
+            </w:rPr>
+          </w:pPr>
+          <w:hyperlink w:anchor="_Toc408591634" w:history="1">
+            <w:r>
+              <w:rPr>
+                <w:rStyle w:val="Hyperlink"/>
+                <w:noProof/>
+              </w:rPr>
+              <w:t>Volume of alarm</w:t>
+            </w:r>
+            <w:r>
+              <w:rPr>
+                <w:noProof/>
+                <w:webHidden/>
+              </w:rPr>
+              <w:tab/>
+            </w:r>
+            <w:r>
+              <w:rPr>
+                <w:noProof/>
+                <w:webHidden/>
+              </w:rPr>
+              <w:fldChar w:fldCharType="begin"/>
+            </w:r>
+            <w:r>
+              <w:rPr>
+                <w:noProof/>
+                <w:webHidden/>
+              </w:rPr>
+              <w:instrText xml:space="preserve"> PAGEREF _Toc408591634 \h </w:instrText>
+            </w:r>
+            <w:r>
+              <w:rPr>
+                <w:noProof/>
+                <w:webHidden/>
+              </w:rPr>
+            </w:r>
+            <w:r>
+              <w:rPr>
+                <w:noProof/>
+                <w:webHidden/>
+              </w:rPr>
+              <w:fldChar w:fldCharType="separate"/>
+            </w:r>
+            <w:r>
+              <w:rPr>
+                <w:noProof/>
+                <w:webHidden/>
+              </w:rPr>
+              <w:t>5</w:t>
+            </w:r>
+            <w:r>
+              <w:rPr>
+                <w:noProof/>
+                <w:webHidden/>
+              </w:rPr>
+              <w:fldChar w:fldCharType="end"/>
+            </w:r>
+          </w:hyperlink>
+        </w:p>
+        <w:p>
+          <w:pPr>
+            <w:pStyle w:val="TOC3"/>
+            <w:tabs>
+              <w:tab w:val="right" w:leader="dot" w:pos="10070"/>
+            </w:tabs>
+            <w:rPr>
+              <w:rFonts w:asciiTheme="minorHAnsi" w:eastAsiaTheme="minorEastAsia" w:hAnsiTheme="minorHAnsi" w:cstheme="minorBidi"/>
+              <w:noProof/>
+              <w:sz w:val="22"/>
+              <w:szCs w:val="22"/>
+            </w:rPr>
+          </w:pPr>
+          <w:hyperlink w:anchor="_Toc408591635" w:history="1">
+            <w:r>
+              <w:rPr>
+                <w:rStyle w:val="Hyperlink"/>
+                <w:noProof/>
+              </w:rPr>
+              <w:t>Strength of Coffee</w:t>
+            </w:r>
+            <w:r>
+              <w:rPr>
+                <w:noProof/>
+                <w:webHidden/>
+              </w:rPr>
+              <w:tab/>
+            </w:r>
+            <w:r>
+              <w:rPr>
+                <w:noProof/>
+                <w:webHidden/>
+              </w:rPr>
+              <w:fldChar w:fldCharType="begin"/>
+            </w:r>
+            <w:r>
+              <w:rPr>
+                <w:noProof/>
+                <w:webHidden/>
+              </w:rPr>
+              <w:instrText xml:space="preserve"> PAGEREF _Toc408591635 \h </w:instrText>
+            </w:r>
+            <w:r>
+              <w:rPr>
+                <w:noProof/>
+                <w:webHidden/>
+              </w:rPr>
+            </w:r>
+            <w:r>
+              <w:rPr>
+                <w:noProof/>
+                <w:webHidden/>
+              </w:rPr>
+              <w:fldChar w:fldCharType="separate"/>
+            </w:r>
+            <w:r>
+              <w:rPr>
+                <w:noProof/>
+                <w:webHidden/>
+              </w:rPr>
+              <w:t>6</w:t>
             </w:r>
             <w:r>
               <w:rPr>
@@ -573,13 +1567,13 @@
               <w:szCs w:val="22"/>
             </w:rPr>
           </w:pPr>
-          <w:hyperlink w:anchor="_Toc408499212" w:history="1">
+          <w:hyperlink w:anchor="_Toc408591636" w:history="1">
             <w:r>
               <w:rPr>
                 <w:rStyle w:val="Hyperlink"/>
                 <w:noProof/>
               </w:rPr>
-              <w:t>Simulation / Model</w:t>
+              <w:t>Results &amp; Analysis</w:t>
             </w:r>
             <w:r>
               <w:rPr>
@@ -600,7 +1594,7 @@
                 <w:noProof/>
                 <w:webHidden/>
               </w:rPr>
-              <w:instrText xml:space="preserve"> PAGEREF _Toc408499212 \h </w:instrText>
+              <w:instrText xml:space="preserve"> PAGEREF _Toc408591636 \h </w:instrText>
             </w:r>
             <w:r>
               <w:rPr>
@@ -620,7 +1614,7 @@
                 <w:noProof/>
                 <w:webHidden/>
               </w:rPr>
-              <w:t>3</w:t>
+              <w:t>6</w:t>
             </w:r>
             <w:r>
               <w:rPr>
@@ -644,13 +1638,13 @@
               <w:szCs w:val="22"/>
             </w:rPr>
           </w:pPr>
-          <w:hyperlink w:anchor="_Toc408499213" w:history="1">
+          <w:hyperlink w:anchor="_Toc408591637" w:history="1">
             <w:r>
               <w:rPr>
                 <w:rStyle w:val="Hyperlink"/>
                 <w:noProof/>
               </w:rPr>
-              <w:t>Inputs</w:t>
+              <w:t>Results</w:t>
             </w:r>
             <w:r>
               <w:rPr>
@@ -671,7 +1665,7 @@
                 <w:noProof/>
                 <w:webHidden/>
               </w:rPr>
-              <w:instrText xml:space="preserve"> PAGEREF _Toc408499213 \h </w:instrText>
+              <w:instrText xml:space="preserve"> PAGEREF _Toc408591637 \h </w:instrText>
             </w:r>
             <w:r>
               <w:rPr>
@@ -691,575 +1685,7 @@
                 <w:noProof/>
                 <w:webHidden/>
               </w:rPr>
-              <w:t>3</w:t>
-            </w:r>
-            <w:r>
-              <w:rPr>
-                <w:noProof/>
-                <w:webHidden/>
-              </w:rPr>
-              <w:fldChar w:fldCharType="end"/>
-            </w:r>
-          </w:hyperlink>
-        </w:p>
-        <w:p>
-          <w:pPr>
-            <w:pStyle w:val="TOC3"/>
-            <w:tabs>
-              <w:tab w:val="right" w:leader="dot" w:pos="10070"/>
-            </w:tabs>
-            <w:rPr>
-              <w:rFonts w:asciiTheme="minorHAnsi" w:eastAsiaTheme="minorEastAsia" w:hAnsiTheme="minorHAnsi" w:cstheme="minorBidi"/>
-              <w:noProof/>
-              <w:sz w:val="22"/>
-              <w:szCs w:val="22"/>
-            </w:rPr>
-          </w:pPr>
-          <w:hyperlink w:anchor="_Toc408499214" w:history="1">
-            <w:r>
-              <w:rPr>
-                <w:rStyle w:val="Hyperlink"/>
-                <w:noProof/>
-              </w:rPr>
-              <w:t>Last meal or drink</w:t>
-            </w:r>
-            <w:r>
-              <w:rPr>
-                <w:noProof/>
-                <w:webHidden/>
-              </w:rPr>
-              <w:tab/>
-            </w:r>
-            <w:r>
-              <w:rPr>
-                <w:noProof/>
-                <w:webHidden/>
-              </w:rPr>
-              <w:fldChar w:fldCharType="begin"/>
-            </w:r>
-            <w:r>
-              <w:rPr>
-                <w:noProof/>
-                <w:webHidden/>
-              </w:rPr>
-              <w:instrText xml:space="preserve"> PAGEREF _Toc408499214 \h </w:instrText>
-            </w:r>
-            <w:r>
-              <w:rPr>
-                <w:noProof/>
-                <w:webHidden/>
-              </w:rPr>
-            </w:r>
-            <w:r>
-              <w:rPr>
-                <w:noProof/>
-                <w:webHidden/>
-              </w:rPr>
-              <w:fldChar w:fldCharType="separate"/>
-            </w:r>
-            <w:r>
-              <w:rPr>
-                <w:noProof/>
-                <w:webHidden/>
-              </w:rPr>
-              <w:t>3</w:t>
-            </w:r>
-            <w:r>
-              <w:rPr>
-                <w:noProof/>
-                <w:webHidden/>
-              </w:rPr>
-              <w:fldChar w:fldCharType="end"/>
-            </w:r>
-          </w:hyperlink>
-        </w:p>
-        <w:p>
-          <w:pPr>
-            <w:pStyle w:val="TOC3"/>
-            <w:tabs>
-              <w:tab w:val="right" w:leader="dot" w:pos="10070"/>
-            </w:tabs>
-            <w:rPr>
-              <w:rFonts w:asciiTheme="minorHAnsi" w:eastAsiaTheme="minorEastAsia" w:hAnsiTheme="minorHAnsi" w:cstheme="minorBidi"/>
-              <w:noProof/>
-              <w:sz w:val="22"/>
-              <w:szCs w:val="22"/>
-            </w:rPr>
-          </w:pPr>
-          <w:hyperlink w:anchor="_Toc408499215" w:history="1">
-            <w:r>
-              <w:rPr>
-                <w:rStyle w:val="Hyperlink"/>
-                <w:noProof/>
-              </w:rPr>
-              <w:t>Slept day before</w:t>
-            </w:r>
-            <w:r>
-              <w:rPr>
-                <w:noProof/>
-                <w:webHidden/>
-              </w:rPr>
-              <w:tab/>
-            </w:r>
-            <w:r>
-              <w:rPr>
-                <w:noProof/>
-                <w:webHidden/>
-              </w:rPr>
-              <w:fldChar w:fldCharType="begin"/>
-            </w:r>
-            <w:r>
-              <w:rPr>
-                <w:noProof/>
-                <w:webHidden/>
-              </w:rPr>
-              <w:instrText xml:space="preserve"> PAGEREF _Toc408499215 \h </w:instrText>
-            </w:r>
-            <w:r>
-              <w:rPr>
-                <w:noProof/>
-                <w:webHidden/>
-              </w:rPr>
-            </w:r>
-            <w:r>
-              <w:rPr>
-                <w:noProof/>
-                <w:webHidden/>
-              </w:rPr>
-              <w:fldChar w:fldCharType="separate"/>
-            </w:r>
-            <w:r>
-              <w:rPr>
-                <w:noProof/>
-                <w:webHidden/>
-              </w:rPr>
-              <w:t>3</w:t>
-            </w:r>
-            <w:r>
-              <w:rPr>
-                <w:noProof/>
-                <w:webHidden/>
-              </w:rPr>
-              <w:fldChar w:fldCharType="end"/>
-            </w:r>
-          </w:hyperlink>
-        </w:p>
-        <w:p>
-          <w:pPr>
-            <w:pStyle w:val="TOC3"/>
-            <w:tabs>
-              <w:tab w:val="right" w:leader="dot" w:pos="10070"/>
-            </w:tabs>
-            <w:rPr>
-              <w:rFonts w:asciiTheme="minorHAnsi" w:eastAsiaTheme="minorEastAsia" w:hAnsiTheme="minorHAnsi" w:cstheme="minorBidi"/>
-              <w:noProof/>
-              <w:sz w:val="22"/>
-              <w:szCs w:val="22"/>
-            </w:rPr>
-          </w:pPr>
-          <w:hyperlink w:anchor="_Toc408499216" w:history="1">
-            <w:r>
-              <w:rPr>
-                <w:rStyle w:val="Hyperlink"/>
-                <w:noProof/>
-              </w:rPr>
-              <w:t>Activity during the day</w:t>
-            </w:r>
-            <w:r>
-              <w:rPr>
-                <w:noProof/>
-                <w:webHidden/>
-              </w:rPr>
-              <w:tab/>
-            </w:r>
-            <w:r>
-              <w:rPr>
-                <w:noProof/>
-                <w:webHidden/>
-              </w:rPr>
-              <w:fldChar w:fldCharType="begin"/>
-            </w:r>
-            <w:r>
-              <w:rPr>
-                <w:noProof/>
-                <w:webHidden/>
-              </w:rPr>
-              <w:instrText xml:space="preserve"> PAGEREF _Toc408499216 \h </w:instrText>
-            </w:r>
-            <w:r>
-              <w:rPr>
-                <w:noProof/>
-                <w:webHidden/>
-              </w:rPr>
-            </w:r>
-            <w:r>
-              <w:rPr>
-                <w:noProof/>
-                <w:webHidden/>
-              </w:rPr>
-              <w:fldChar w:fldCharType="separate"/>
-            </w:r>
-            <w:r>
-              <w:rPr>
-                <w:noProof/>
-                <w:webHidden/>
-              </w:rPr>
-              <w:t>4</w:t>
-            </w:r>
-            <w:r>
-              <w:rPr>
-                <w:noProof/>
-                <w:webHidden/>
-              </w:rPr>
-              <w:fldChar w:fldCharType="end"/>
-            </w:r>
-          </w:hyperlink>
-        </w:p>
-        <w:p>
-          <w:pPr>
-            <w:pStyle w:val="TOC3"/>
-            <w:tabs>
-              <w:tab w:val="right" w:leader="dot" w:pos="10070"/>
-            </w:tabs>
-            <w:rPr>
-              <w:rFonts w:asciiTheme="minorHAnsi" w:eastAsiaTheme="minorEastAsia" w:hAnsiTheme="minorHAnsi" w:cstheme="minorBidi"/>
-              <w:noProof/>
-              <w:sz w:val="22"/>
-              <w:szCs w:val="22"/>
-            </w:rPr>
-          </w:pPr>
-          <w:hyperlink w:anchor="_Toc408499217" w:history="1">
-            <w:r>
-              <w:rPr>
-                <w:rStyle w:val="Hyperlink"/>
-                <w:noProof/>
-              </w:rPr>
-              <w:t>First meeting</w:t>
-            </w:r>
-            <w:r>
-              <w:rPr>
-                <w:noProof/>
-                <w:webHidden/>
-              </w:rPr>
-              <w:tab/>
-            </w:r>
-            <w:r>
-              <w:rPr>
-                <w:noProof/>
-                <w:webHidden/>
-              </w:rPr>
-              <w:fldChar w:fldCharType="begin"/>
-            </w:r>
-            <w:r>
-              <w:rPr>
-                <w:noProof/>
-                <w:webHidden/>
-              </w:rPr>
-              <w:instrText xml:space="preserve"> PAGEREF _Toc408499217 \h </w:instrText>
-            </w:r>
-            <w:r>
-              <w:rPr>
-                <w:noProof/>
-                <w:webHidden/>
-              </w:rPr>
-            </w:r>
-            <w:r>
-              <w:rPr>
-                <w:noProof/>
-                <w:webHidden/>
-              </w:rPr>
-              <w:fldChar w:fldCharType="separate"/>
-            </w:r>
-            <w:r>
-              <w:rPr>
-                <w:noProof/>
-                <w:webHidden/>
-              </w:rPr>
-              <w:t>4</w:t>
-            </w:r>
-            <w:r>
-              <w:rPr>
-                <w:noProof/>
-                <w:webHidden/>
-              </w:rPr>
-              <w:fldChar w:fldCharType="end"/>
-            </w:r>
-          </w:hyperlink>
-        </w:p>
-        <w:p>
-          <w:pPr>
-            <w:pStyle w:val="TOC3"/>
-            <w:tabs>
-              <w:tab w:val="right" w:leader="dot" w:pos="10070"/>
-            </w:tabs>
-            <w:rPr>
-              <w:rFonts w:asciiTheme="minorHAnsi" w:eastAsiaTheme="minorEastAsia" w:hAnsiTheme="minorHAnsi" w:cstheme="minorBidi"/>
-              <w:noProof/>
-              <w:sz w:val="22"/>
-              <w:szCs w:val="22"/>
-            </w:rPr>
-          </w:pPr>
-          <w:hyperlink w:anchor="_Toc408499218" w:history="1">
-            <w:r>
-              <w:rPr>
-                <w:rStyle w:val="Hyperlink"/>
-                <w:noProof/>
-              </w:rPr>
-              <w:t>Time went to bed</w:t>
-            </w:r>
-            <w:r>
-              <w:rPr>
-                <w:noProof/>
-                <w:webHidden/>
-              </w:rPr>
-              <w:tab/>
-            </w:r>
-            <w:r>
-              <w:rPr>
-                <w:noProof/>
-                <w:webHidden/>
-              </w:rPr>
-              <w:fldChar w:fldCharType="begin"/>
-            </w:r>
-            <w:r>
-              <w:rPr>
-                <w:noProof/>
-                <w:webHidden/>
-              </w:rPr>
-              <w:instrText xml:space="preserve"> PAGEREF _Toc408499218 \h </w:instrText>
-            </w:r>
-            <w:r>
-              <w:rPr>
-                <w:noProof/>
-                <w:webHidden/>
-              </w:rPr>
-            </w:r>
-            <w:r>
-              <w:rPr>
-                <w:noProof/>
-                <w:webHidden/>
-              </w:rPr>
-              <w:fldChar w:fldCharType="separate"/>
-            </w:r>
-            <w:r>
-              <w:rPr>
-                <w:noProof/>
-                <w:webHidden/>
-              </w:rPr>
-              <w:t>4</w:t>
-            </w:r>
-            <w:r>
-              <w:rPr>
-                <w:noProof/>
-                <w:webHidden/>
-              </w:rPr>
-              <w:fldChar w:fldCharType="end"/>
-            </w:r>
-          </w:hyperlink>
-        </w:p>
-        <w:p>
-          <w:pPr>
-            <w:pStyle w:val="TOC3"/>
-            <w:tabs>
-              <w:tab w:val="right" w:leader="dot" w:pos="10070"/>
-            </w:tabs>
-            <w:rPr>
-              <w:rFonts w:asciiTheme="minorHAnsi" w:eastAsiaTheme="minorEastAsia" w:hAnsiTheme="minorHAnsi" w:cstheme="minorBidi"/>
-              <w:noProof/>
-              <w:sz w:val="22"/>
-              <w:szCs w:val="22"/>
-            </w:rPr>
-          </w:pPr>
-          <w:hyperlink w:anchor="_Toc408499219" w:history="1">
-            <w:r>
-              <w:rPr>
-                <w:rStyle w:val="Hyperlink"/>
-                <w:noProof/>
-              </w:rPr>
-              <w:t>Current sleep cycle</w:t>
-            </w:r>
-            <w:r>
-              <w:rPr>
-                <w:noProof/>
-                <w:webHidden/>
-              </w:rPr>
-              <w:tab/>
-            </w:r>
-            <w:r>
-              <w:rPr>
-                <w:noProof/>
-                <w:webHidden/>
-              </w:rPr>
-              <w:fldChar w:fldCharType="begin"/>
-            </w:r>
-            <w:r>
-              <w:rPr>
-                <w:noProof/>
-                <w:webHidden/>
-              </w:rPr>
-              <w:instrText xml:space="preserve"> PAGEREF _Toc408499219 \h </w:instrText>
-            </w:r>
-            <w:r>
-              <w:rPr>
-                <w:noProof/>
-                <w:webHidden/>
-              </w:rPr>
-            </w:r>
-            <w:r>
-              <w:rPr>
-                <w:noProof/>
-                <w:webHidden/>
-              </w:rPr>
-              <w:fldChar w:fldCharType="separate"/>
-            </w:r>
-            <w:r>
-              <w:rPr>
-                <w:noProof/>
-                <w:webHidden/>
-              </w:rPr>
-              <w:t>4</w:t>
-            </w:r>
-            <w:r>
-              <w:rPr>
-                <w:noProof/>
-                <w:webHidden/>
-              </w:rPr>
-              <w:fldChar w:fldCharType="end"/>
-            </w:r>
-          </w:hyperlink>
-        </w:p>
-        <w:p>
-          <w:pPr>
-            <w:pStyle w:val="TOC3"/>
-            <w:tabs>
-              <w:tab w:val="right" w:leader="dot" w:pos="10070"/>
-            </w:tabs>
-            <w:rPr>
-              <w:rFonts w:asciiTheme="minorHAnsi" w:eastAsiaTheme="minorEastAsia" w:hAnsiTheme="minorHAnsi" w:cstheme="minorBidi"/>
-              <w:noProof/>
-              <w:sz w:val="22"/>
-              <w:szCs w:val="22"/>
-            </w:rPr>
-          </w:pPr>
-          <w:hyperlink w:anchor="_Toc408499220" w:history="1">
-            <w:r>
-              <w:rPr>
-                <w:rStyle w:val="Hyperlink"/>
-                <w:noProof/>
-              </w:rPr>
-              <w:t>Time to sleep</w:t>
-            </w:r>
-            <w:r>
-              <w:rPr>
-                <w:noProof/>
-                <w:webHidden/>
-              </w:rPr>
-              <w:tab/>
-            </w:r>
-            <w:r>
-              <w:rPr>
-                <w:noProof/>
-                <w:webHidden/>
-              </w:rPr>
-              <w:fldChar w:fldCharType="begin"/>
-            </w:r>
-            <w:r>
-              <w:rPr>
-                <w:noProof/>
-                <w:webHidden/>
-              </w:rPr>
-              <w:instrText xml:space="preserve"> PAGEREF _Toc408499220 \h </w:instrText>
-            </w:r>
-            <w:r>
-              <w:rPr>
-                <w:noProof/>
-                <w:webHidden/>
-              </w:rPr>
-            </w:r>
-            <w:r>
-              <w:rPr>
-                <w:noProof/>
-                <w:webHidden/>
-              </w:rPr>
-              <w:fldChar w:fldCharType="separate"/>
-            </w:r>
-            <w:r>
-              <w:rPr>
-                <w:noProof/>
-                <w:webHidden/>
-              </w:rPr>
-              <w:t>4</w:t>
-            </w:r>
-            <w:r>
-              <w:rPr>
-                <w:noProof/>
-                <w:webHidden/>
-              </w:rPr>
-              <w:fldChar w:fldCharType="end"/>
-            </w:r>
-          </w:hyperlink>
-        </w:p>
-        <w:p>
-          <w:pPr>
-            <w:pStyle w:val="TOC3"/>
-            <w:tabs>
-              <w:tab w:val="right" w:leader="dot" w:pos="10070"/>
-            </w:tabs>
-            <w:rPr>
-              <w:rFonts w:asciiTheme="minorHAnsi" w:eastAsiaTheme="minorEastAsia" w:hAnsiTheme="minorHAnsi" w:cstheme="minorBidi"/>
-              <w:noProof/>
-              <w:sz w:val="22"/>
-              <w:szCs w:val="22"/>
-            </w:rPr>
-          </w:pPr>
-          <w:hyperlink w:anchor="_Toc408499221" w:history="1">
-            <w:r>
-              <w:rPr>
-                <w:rStyle w:val="Hyperlink"/>
-                <w:noProof/>
-              </w:rPr>
-              <w:t>Quality</w:t>
-            </w:r>
-            <w:r>
-              <w:rPr>
-                <w:noProof/>
-                <w:webHidden/>
-              </w:rPr>
-              <w:tab/>
-            </w:r>
-            <w:r>
-              <w:rPr>
-                <w:noProof/>
-                <w:webHidden/>
-              </w:rPr>
-              <w:fldChar w:fldCharType="begin"/>
-            </w:r>
-            <w:r>
-              <w:rPr>
-                <w:noProof/>
-                <w:webHidden/>
-              </w:rPr>
-              <w:instrText xml:space="preserve"> PAGEREF _Toc408499221 \h </w:instrText>
-            </w:r>
-            <w:r>
-              <w:rPr>
-                <w:noProof/>
-                <w:webHidden/>
-              </w:rPr>
-            </w:r>
-            <w:r>
-              <w:rPr>
-                <w:noProof/>
-                <w:webHidden/>
-              </w:rPr>
-              <w:fldChar w:fldCharType="separate"/>
-            </w:r>
-            <w:r>
-              <w:rPr>
-                <w:noProof/>
-                <w:webHidden/>
-              </w:rPr>
-              <w:t>4</w:t>
+              <w:t>6</w:t>
             </w:r>
             <w:r>
               <w:rPr>
@@ -1283,13 +1709,13 @@
               <w:szCs w:val="22"/>
             </w:rPr>
           </w:pPr>
-          <w:hyperlink w:anchor="_Toc408499222" w:history="1">
+          <w:hyperlink w:anchor="_Toc408591638" w:history="1">
             <w:r>
               <w:rPr>
                 <w:rStyle w:val="Hyperlink"/>
                 <w:noProof/>
               </w:rPr>
-              <w:t>Rules</w:t>
+              <w:t>Evaluation</w:t>
             </w:r>
             <w:r>
               <w:rPr>
@@ -1310,7 +1736,7 @@
                 <w:noProof/>
                 <w:webHidden/>
               </w:rPr>
-              <w:instrText xml:space="preserve"> PAGEREF _Toc408499222 \h </w:instrText>
+              <w:instrText xml:space="preserve"> PAGEREF _Toc408591638 \h </w:instrText>
             </w:r>
             <w:r>
               <w:rPr>
@@ -1330,7 +1756,220 @@
                 <w:noProof/>
                 <w:webHidden/>
               </w:rPr>
-              <w:t>4</w:t>
+              <w:t>6</w:t>
+            </w:r>
+            <w:r>
+              <w:rPr>
+                <w:noProof/>
+                <w:webHidden/>
+              </w:rPr>
+              <w:fldChar w:fldCharType="end"/>
+            </w:r>
+          </w:hyperlink>
+        </w:p>
+        <w:p>
+          <w:pPr>
+            <w:pStyle w:val="TOC1"/>
+            <w:tabs>
+              <w:tab w:val="right" w:leader="dot" w:pos="10070"/>
+            </w:tabs>
+            <w:rPr>
+              <w:rFonts w:asciiTheme="minorHAnsi" w:eastAsiaTheme="minorEastAsia" w:hAnsiTheme="minorHAnsi" w:cstheme="minorBidi"/>
+              <w:noProof/>
+              <w:sz w:val="22"/>
+              <w:szCs w:val="22"/>
+            </w:rPr>
+          </w:pPr>
+          <w:hyperlink w:anchor="_Toc408591639" w:history="1">
+            <w:r>
+              <w:rPr>
+                <w:rStyle w:val="Hyperlink"/>
+                <w:noProof/>
+              </w:rPr>
+              <w:t>Conclusions</w:t>
+            </w:r>
+            <w:r>
+              <w:rPr>
+                <w:noProof/>
+                <w:webHidden/>
+              </w:rPr>
+              <w:tab/>
+            </w:r>
+            <w:r>
+              <w:rPr>
+                <w:noProof/>
+                <w:webHidden/>
+              </w:rPr>
+              <w:fldChar w:fldCharType="begin"/>
+            </w:r>
+            <w:r>
+              <w:rPr>
+                <w:noProof/>
+                <w:webHidden/>
+              </w:rPr>
+              <w:instrText xml:space="preserve"> PAGEREF _Toc408591639 \h </w:instrText>
+            </w:r>
+            <w:r>
+              <w:rPr>
+                <w:noProof/>
+                <w:webHidden/>
+              </w:rPr>
+            </w:r>
+            <w:r>
+              <w:rPr>
+                <w:noProof/>
+                <w:webHidden/>
+              </w:rPr>
+              <w:fldChar w:fldCharType="separate"/>
+            </w:r>
+            <w:r>
+              <w:rPr>
+                <w:noProof/>
+                <w:webHidden/>
+              </w:rPr>
+              <w:t>7</w:t>
+            </w:r>
+            <w:r>
+              <w:rPr>
+                <w:noProof/>
+                <w:webHidden/>
+              </w:rPr>
+              <w:fldChar w:fldCharType="end"/>
+            </w:r>
+          </w:hyperlink>
+        </w:p>
+        <w:p>
+          <w:pPr>
+            <w:pStyle w:val="TOC1"/>
+            <w:tabs>
+              <w:tab w:val="right" w:leader="dot" w:pos="10070"/>
+            </w:tabs>
+            <w:rPr>
+              <w:rFonts w:asciiTheme="minorHAnsi" w:eastAsiaTheme="minorEastAsia" w:hAnsiTheme="minorHAnsi" w:cstheme="minorBidi"/>
+              <w:noProof/>
+              <w:sz w:val="22"/>
+              <w:szCs w:val="22"/>
+            </w:rPr>
+          </w:pPr>
+          <w:hyperlink w:anchor="_Toc408591640" w:history="1">
+            <w:r>
+              <w:rPr>
+                <w:rStyle w:val="Hyperlink"/>
+                <w:noProof/>
+              </w:rPr>
+              <w:t>References</w:t>
+            </w:r>
+            <w:r>
+              <w:rPr>
+                <w:noProof/>
+                <w:webHidden/>
+              </w:rPr>
+              <w:tab/>
+            </w:r>
+            <w:r>
+              <w:rPr>
+                <w:noProof/>
+                <w:webHidden/>
+              </w:rPr>
+              <w:fldChar w:fldCharType="begin"/>
+            </w:r>
+            <w:r>
+              <w:rPr>
+                <w:noProof/>
+                <w:webHidden/>
+              </w:rPr>
+              <w:instrText xml:space="preserve"> PAGEREF _Toc408591640 \h </w:instrText>
+            </w:r>
+            <w:r>
+              <w:rPr>
+                <w:noProof/>
+                <w:webHidden/>
+              </w:rPr>
+            </w:r>
+            <w:r>
+              <w:rPr>
+                <w:noProof/>
+                <w:webHidden/>
+              </w:rPr>
+              <w:fldChar w:fldCharType="separate"/>
+            </w:r>
+            <w:r>
+              <w:rPr>
+                <w:noProof/>
+                <w:webHidden/>
+              </w:rPr>
+              <w:t>7</w:t>
+            </w:r>
+            <w:r>
+              <w:rPr>
+                <w:noProof/>
+                <w:webHidden/>
+              </w:rPr>
+              <w:fldChar w:fldCharType="end"/>
+            </w:r>
+          </w:hyperlink>
+        </w:p>
+        <w:p>
+          <w:pPr>
+            <w:pStyle w:val="TOC1"/>
+            <w:tabs>
+              <w:tab w:val="right" w:leader="dot" w:pos="10070"/>
+            </w:tabs>
+            <w:rPr>
+              <w:rFonts w:asciiTheme="minorHAnsi" w:eastAsiaTheme="minorEastAsia" w:hAnsiTheme="minorHAnsi" w:cstheme="minorBidi"/>
+              <w:noProof/>
+              <w:sz w:val="22"/>
+              <w:szCs w:val="22"/>
+            </w:rPr>
+          </w:pPr>
+          <w:hyperlink w:anchor="_Toc408591641" w:history="1">
+            <w:r>
+              <w:rPr>
+                <w:rStyle w:val="Hyperlink"/>
+                <w:noProof/>
+              </w:rPr>
+              <w:t>Appendix</w:t>
+            </w:r>
+            <w:r>
+              <w:rPr>
+                <w:noProof/>
+                <w:webHidden/>
+              </w:rPr>
+              <w:tab/>
+            </w:r>
+            <w:r>
+              <w:rPr>
+                <w:noProof/>
+                <w:webHidden/>
+              </w:rPr>
+              <w:fldChar w:fldCharType="begin"/>
+            </w:r>
+            <w:r>
+              <w:rPr>
+                <w:noProof/>
+                <w:webHidden/>
+              </w:rPr>
+              <w:instrText xml:space="preserve"> PAGEREF _Toc408591641 \h </w:instrText>
+            </w:r>
+            <w:r>
+              <w:rPr>
+                <w:noProof/>
+                <w:webHidden/>
+              </w:rPr>
+            </w:r>
+            <w:r>
+              <w:rPr>
+                <w:noProof/>
+                <w:webHidden/>
+              </w:rPr>
+              <w:fldChar w:fldCharType="separate"/>
+            </w:r>
+            <w:r>
+              <w:rPr>
+                <w:noProof/>
+                <w:webHidden/>
+              </w:rPr>
+              <w:t>8</w:t>
             </w:r>
             <w:r>
               <w:rPr>
@@ -1354,13 +1993,13 @@
               <w:szCs w:val="22"/>
             </w:rPr>
           </w:pPr>
-          <w:hyperlink w:anchor="_Toc408499223" w:history="1">
+          <w:hyperlink w:anchor="_Toc408591642" w:history="1">
             <w:r>
               <w:rPr>
                 <w:rStyle w:val="Hyperlink"/>
                 <w:noProof/>
               </w:rPr>
-              <w:t>Defuzzification methods</w:t>
+              <w:t>Rules</w:t>
             </w:r>
             <w:r>
               <w:rPr>
@@ -1381,7 +2020,7 @@
                 <w:noProof/>
                 <w:webHidden/>
               </w:rPr>
-              <w:instrText xml:space="preserve"> PAGEREF _Toc408499223 \h </w:instrText>
+              <w:instrText xml:space="preserve"> PAGEREF _Toc408591642 \h </w:instrText>
             </w:r>
             <w:r>
               <w:rPr>
@@ -1401,575 +2040,7 @@
                 <w:noProof/>
                 <w:webHidden/>
               </w:rPr>
-              <w:t>4</w:t>
-            </w:r>
-            <w:r>
-              <w:rPr>
-                <w:noProof/>
-                <w:webHidden/>
-              </w:rPr>
-              <w:fldChar w:fldCharType="end"/>
-            </w:r>
-          </w:hyperlink>
-        </w:p>
-        <w:p>
-          <w:pPr>
-            <w:pStyle w:val="TOC2"/>
-            <w:tabs>
-              <w:tab w:val="right" w:leader="dot" w:pos="10070"/>
-            </w:tabs>
-            <w:rPr>
-              <w:rFonts w:asciiTheme="minorHAnsi" w:eastAsiaTheme="minorEastAsia" w:hAnsiTheme="minorHAnsi" w:cstheme="minorBidi"/>
-              <w:noProof/>
-              <w:sz w:val="22"/>
-              <w:szCs w:val="22"/>
-            </w:rPr>
-          </w:pPr>
-          <w:hyperlink w:anchor="_Toc408499224" w:history="1">
-            <w:r>
-              <w:rPr>
-                <w:rStyle w:val="Hyperlink"/>
-                <w:noProof/>
-              </w:rPr>
-              <w:t>Outputs</w:t>
-            </w:r>
-            <w:r>
-              <w:rPr>
-                <w:noProof/>
-                <w:webHidden/>
-              </w:rPr>
-              <w:tab/>
-            </w:r>
-            <w:r>
-              <w:rPr>
-                <w:noProof/>
-                <w:webHidden/>
-              </w:rPr>
-              <w:fldChar w:fldCharType="begin"/>
-            </w:r>
-            <w:r>
-              <w:rPr>
-                <w:noProof/>
-                <w:webHidden/>
-              </w:rPr>
-              <w:instrText xml:space="preserve"> PAGEREF _Toc408499224 \h </w:instrText>
-            </w:r>
-            <w:r>
-              <w:rPr>
-                <w:noProof/>
-                <w:webHidden/>
-              </w:rPr>
-            </w:r>
-            <w:r>
-              <w:rPr>
-                <w:noProof/>
-                <w:webHidden/>
-              </w:rPr>
-              <w:fldChar w:fldCharType="separate"/>
-            </w:r>
-            <w:r>
-              <w:rPr>
-                <w:noProof/>
-                <w:webHidden/>
-              </w:rPr>
-              <w:t>4</w:t>
-            </w:r>
-            <w:r>
-              <w:rPr>
-                <w:noProof/>
-                <w:webHidden/>
-              </w:rPr>
-              <w:fldChar w:fldCharType="end"/>
-            </w:r>
-          </w:hyperlink>
-        </w:p>
-        <w:p>
-          <w:pPr>
-            <w:pStyle w:val="TOC1"/>
-            <w:tabs>
-              <w:tab w:val="right" w:leader="dot" w:pos="10070"/>
-            </w:tabs>
-            <w:rPr>
-              <w:rFonts w:asciiTheme="minorHAnsi" w:eastAsiaTheme="minorEastAsia" w:hAnsiTheme="minorHAnsi" w:cstheme="minorBidi"/>
-              <w:noProof/>
-              <w:sz w:val="22"/>
-              <w:szCs w:val="22"/>
-            </w:rPr>
-          </w:pPr>
-          <w:hyperlink w:anchor="_Toc408499225" w:history="1">
-            <w:r>
-              <w:rPr>
-                <w:rStyle w:val="Hyperlink"/>
-                <w:noProof/>
-              </w:rPr>
-              <w:t>Results &amp; Analysis</w:t>
-            </w:r>
-            <w:r>
-              <w:rPr>
-                <w:noProof/>
-                <w:webHidden/>
-              </w:rPr>
-              <w:tab/>
-            </w:r>
-            <w:r>
-              <w:rPr>
-                <w:noProof/>
-                <w:webHidden/>
-              </w:rPr>
-              <w:fldChar w:fldCharType="begin"/>
-            </w:r>
-            <w:r>
-              <w:rPr>
-                <w:noProof/>
-                <w:webHidden/>
-              </w:rPr>
-              <w:instrText xml:space="preserve"> PAGEREF _Toc408499225 \h </w:instrText>
-            </w:r>
-            <w:r>
-              <w:rPr>
-                <w:noProof/>
-                <w:webHidden/>
-              </w:rPr>
-            </w:r>
-            <w:r>
-              <w:rPr>
-                <w:noProof/>
-                <w:webHidden/>
-              </w:rPr>
-              <w:fldChar w:fldCharType="separate"/>
-            </w:r>
-            <w:r>
-              <w:rPr>
-                <w:noProof/>
-                <w:webHidden/>
-              </w:rPr>
-              <w:t>5</w:t>
-            </w:r>
-            <w:r>
-              <w:rPr>
-                <w:noProof/>
-                <w:webHidden/>
-              </w:rPr>
-              <w:fldChar w:fldCharType="end"/>
-            </w:r>
-          </w:hyperlink>
-        </w:p>
-        <w:p>
-          <w:pPr>
-            <w:pStyle w:val="TOC2"/>
-            <w:tabs>
-              <w:tab w:val="right" w:leader="dot" w:pos="10070"/>
-            </w:tabs>
-            <w:rPr>
-              <w:rFonts w:asciiTheme="minorHAnsi" w:eastAsiaTheme="minorEastAsia" w:hAnsiTheme="minorHAnsi" w:cstheme="minorBidi"/>
-              <w:noProof/>
-              <w:sz w:val="22"/>
-              <w:szCs w:val="22"/>
-            </w:rPr>
-          </w:pPr>
-          <w:hyperlink w:anchor="_Toc408499226" w:history="1">
-            <w:r>
-              <w:rPr>
-                <w:rStyle w:val="Hyperlink"/>
-                <w:noProof/>
-              </w:rPr>
-              <w:t>Results</w:t>
-            </w:r>
-            <w:r>
-              <w:rPr>
-                <w:noProof/>
-                <w:webHidden/>
-              </w:rPr>
-              <w:tab/>
-            </w:r>
-            <w:r>
-              <w:rPr>
-                <w:noProof/>
-                <w:webHidden/>
-              </w:rPr>
-              <w:fldChar w:fldCharType="begin"/>
-            </w:r>
-            <w:r>
-              <w:rPr>
-                <w:noProof/>
-                <w:webHidden/>
-              </w:rPr>
-              <w:instrText xml:space="preserve"> PAGEREF _Toc408499226 \h </w:instrText>
-            </w:r>
-            <w:r>
-              <w:rPr>
-                <w:noProof/>
-                <w:webHidden/>
-              </w:rPr>
-            </w:r>
-            <w:r>
-              <w:rPr>
-                <w:noProof/>
-                <w:webHidden/>
-              </w:rPr>
-              <w:fldChar w:fldCharType="separate"/>
-            </w:r>
-            <w:r>
-              <w:rPr>
-                <w:noProof/>
-                <w:webHidden/>
-              </w:rPr>
-              <w:t>5</w:t>
-            </w:r>
-            <w:r>
-              <w:rPr>
-                <w:noProof/>
-                <w:webHidden/>
-              </w:rPr>
-              <w:fldChar w:fldCharType="end"/>
-            </w:r>
-          </w:hyperlink>
-        </w:p>
-        <w:p>
-          <w:pPr>
-            <w:pStyle w:val="TOC3"/>
-            <w:tabs>
-              <w:tab w:val="right" w:leader="dot" w:pos="10070"/>
-            </w:tabs>
-            <w:rPr>
-              <w:rFonts w:asciiTheme="minorHAnsi" w:eastAsiaTheme="minorEastAsia" w:hAnsiTheme="minorHAnsi" w:cstheme="minorBidi"/>
-              <w:noProof/>
-              <w:sz w:val="22"/>
-              <w:szCs w:val="22"/>
-            </w:rPr>
-          </w:pPr>
-          <w:hyperlink w:anchor="_Toc408499227" w:history="1">
-            <w:r>
-              <w:rPr>
-                <w:rStyle w:val="Hyperlink"/>
-                <w:noProof/>
-              </w:rPr>
-              <w:t>Example runs</w:t>
-            </w:r>
-            <w:r>
-              <w:rPr>
-                <w:noProof/>
-                <w:webHidden/>
-              </w:rPr>
-              <w:tab/>
-            </w:r>
-            <w:r>
-              <w:rPr>
-                <w:noProof/>
-                <w:webHidden/>
-              </w:rPr>
-              <w:fldChar w:fldCharType="begin"/>
-            </w:r>
-            <w:r>
-              <w:rPr>
-                <w:noProof/>
-                <w:webHidden/>
-              </w:rPr>
-              <w:instrText xml:space="preserve"> PAGEREF _Toc408499227 \h </w:instrText>
-            </w:r>
-            <w:r>
-              <w:rPr>
-                <w:noProof/>
-                <w:webHidden/>
-              </w:rPr>
-            </w:r>
-            <w:r>
-              <w:rPr>
-                <w:noProof/>
-                <w:webHidden/>
-              </w:rPr>
-              <w:fldChar w:fldCharType="separate"/>
-            </w:r>
-            <w:r>
-              <w:rPr>
-                <w:noProof/>
-                <w:webHidden/>
-              </w:rPr>
-              <w:t>5</w:t>
-            </w:r>
-            <w:r>
-              <w:rPr>
-                <w:noProof/>
-                <w:webHidden/>
-              </w:rPr>
-              <w:fldChar w:fldCharType="end"/>
-            </w:r>
-          </w:hyperlink>
-        </w:p>
-        <w:p>
-          <w:pPr>
-            <w:pStyle w:val="TOC3"/>
-            <w:tabs>
-              <w:tab w:val="right" w:leader="dot" w:pos="10070"/>
-            </w:tabs>
-            <w:rPr>
-              <w:rFonts w:asciiTheme="minorHAnsi" w:eastAsiaTheme="minorEastAsia" w:hAnsiTheme="minorHAnsi" w:cstheme="minorBidi"/>
-              <w:noProof/>
-              <w:sz w:val="22"/>
-              <w:szCs w:val="22"/>
-            </w:rPr>
-          </w:pPr>
-          <w:hyperlink w:anchor="_Toc408499228" w:history="1">
-            <w:r>
-              <w:rPr>
-                <w:rStyle w:val="Hyperlink"/>
-                <w:noProof/>
-              </w:rPr>
-              <w:t>Screenshots</w:t>
-            </w:r>
-            <w:r>
-              <w:rPr>
-                <w:noProof/>
-                <w:webHidden/>
-              </w:rPr>
-              <w:tab/>
-            </w:r>
-            <w:r>
-              <w:rPr>
-                <w:noProof/>
-                <w:webHidden/>
-              </w:rPr>
-              <w:fldChar w:fldCharType="begin"/>
-            </w:r>
-            <w:r>
-              <w:rPr>
-                <w:noProof/>
-                <w:webHidden/>
-              </w:rPr>
-              <w:instrText xml:space="preserve"> PAGEREF _Toc408499228 \h </w:instrText>
-            </w:r>
-            <w:r>
-              <w:rPr>
-                <w:noProof/>
-                <w:webHidden/>
-              </w:rPr>
-            </w:r>
-            <w:r>
-              <w:rPr>
-                <w:noProof/>
-                <w:webHidden/>
-              </w:rPr>
-              <w:fldChar w:fldCharType="separate"/>
-            </w:r>
-            <w:r>
-              <w:rPr>
-                <w:noProof/>
-                <w:webHidden/>
-              </w:rPr>
-              <w:t>5</w:t>
-            </w:r>
-            <w:r>
-              <w:rPr>
-                <w:noProof/>
-                <w:webHidden/>
-              </w:rPr>
-              <w:fldChar w:fldCharType="end"/>
-            </w:r>
-          </w:hyperlink>
-        </w:p>
-        <w:p>
-          <w:pPr>
-            <w:pStyle w:val="TOC2"/>
-            <w:tabs>
-              <w:tab w:val="right" w:leader="dot" w:pos="10070"/>
-            </w:tabs>
-            <w:rPr>
-              <w:rFonts w:asciiTheme="minorHAnsi" w:eastAsiaTheme="minorEastAsia" w:hAnsiTheme="minorHAnsi" w:cstheme="minorBidi"/>
-              <w:noProof/>
-              <w:sz w:val="22"/>
-              <w:szCs w:val="22"/>
-            </w:rPr>
-          </w:pPr>
-          <w:hyperlink w:anchor="_Toc408499229" w:history="1">
-            <w:r>
-              <w:rPr>
-                <w:rStyle w:val="Hyperlink"/>
-                <w:noProof/>
-              </w:rPr>
-              <w:t>Evaluation</w:t>
-            </w:r>
-            <w:r>
-              <w:rPr>
-                <w:noProof/>
-                <w:webHidden/>
-              </w:rPr>
-              <w:tab/>
-            </w:r>
-            <w:r>
-              <w:rPr>
-                <w:noProof/>
-                <w:webHidden/>
-              </w:rPr>
-              <w:fldChar w:fldCharType="begin"/>
-            </w:r>
-            <w:r>
-              <w:rPr>
-                <w:noProof/>
-                <w:webHidden/>
-              </w:rPr>
-              <w:instrText xml:space="preserve"> PAGEREF _Toc408499229 \h </w:instrText>
-            </w:r>
-            <w:r>
-              <w:rPr>
-                <w:noProof/>
-                <w:webHidden/>
-              </w:rPr>
-            </w:r>
-            <w:r>
-              <w:rPr>
-                <w:noProof/>
-                <w:webHidden/>
-              </w:rPr>
-              <w:fldChar w:fldCharType="separate"/>
-            </w:r>
-            <w:r>
-              <w:rPr>
-                <w:noProof/>
-                <w:webHidden/>
-              </w:rPr>
-              <w:t>5</w:t>
-            </w:r>
-            <w:r>
-              <w:rPr>
-                <w:noProof/>
-                <w:webHidden/>
-              </w:rPr>
-              <w:fldChar w:fldCharType="end"/>
-            </w:r>
-          </w:hyperlink>
-        </w:p>
-        <w:p>
-          <w:pPr>
-            <w:pStyle w:val="TOC1"/>
-            <w:tabs>
-              <w:tab w:val="right" w:leader="dot" w:pos="10070"/>
-            </w:tabs>
-            <w:rPr>
-              <w:rFonts w:asciiTheme="minorHAnsi" w:eastAsiaTheme="minorEastAsia" w:hAnsiTheme="minorHAnsi" w:cstheme="minorBidi"/>
-              <w:noProof/>
-              <w:sz w:val="22"/>
-              <w:szCs w:val="22"/>
-            </w:rPr>
-          </w:pPr>
-          <w:hyperlink w:anchor="_Toc408499230" w:history="1">
-            <w:r>
-              <w:rPr>
-                <w:rStyle w:val="Hyperlink"/>
-                <w:noProof/>
-              </w:rPr>
-              <w:t>Conclusions</w:t>
-            </w:r>
-            <w:r>
-              <w:rPr>
-                <w:noProof/>
-                <w:webHidden/>
-              </w:rPr>
-              <w:tab/>
-            </w:r>
-            <w:r>
-              <w:rPr>
-                <w:noProof/>
-                <w:webHidden/>
-              </w:rPr>
-              <w:fldChar w:fldCharType="begin"/>
-            </w:r>
-            <w:r>
-              <w:rPr>
-                <w:noProof/>
-                <w:webHidden/>
-              </w:rPr>
-              <w:instrText xml:space="preserve"> PAGEREF _Toc408499230 \h </w:instrText>
-            </w:r>
-            <w:r>
-              <w:rPr>
-                <w:noProof/>
-                <w:webHidden/>
-              </w:rPr>
-            </w:r>
-            <w:r>
-              <w:rPr>
-                <w:noProof/>
-                <w:webHidden/>
-              </w:rPr>
-              <w:fldChar w:fldCharType="separate"/>
-            </w:r>
-            <w:r>
-              <w:rPr>
-                <w:noProof/>
-                <w:webHidden/>
-              </w:rPr>
-              <w:t>5</w:t>
-            </w:r>
-            <w:r>
-              <w:rPr>
-                <w:noProof/>
-                <w:webHidden/>
-              </w:rPr>
-              <w:fldChar w:fldCharType="end"/>
-            </w:r>
-          </w:hyperlink>
-        </w:p>
-        <w:p>
-          <w:pPr>
-            <w:pStyle w:val="TOC1"/>
-            <w:tabs>
-              <w:tab w:val="right" w:leader="dot" w:pos="10070"/>
-            </w:tabs>
-            <w:rPr>
-              <w:rFonts w:asciiTheme="minorHAnsi" w:eastAsiaTheme="minorEastAsia" w:hAnsiTheme="minorHAnsi" w:cstheme="minorBidi"/>
-              <w:noProof/>
-              <w:sz w:val="22"/>
-              <w:szCs w:val="22"/>
-            </w:rPr>
-          </w:pPr>
-          <w:hyperlink w:anchor="_Toc408499231" w:history="1">
-            <w:r>
-              <w:rPr>
-                <w:rStyle w:val="Hyperlink"/>
-                <w:noProof/>
-              </w:rPr>
-              <w:t>References</w:t>
-            </w:r>
-            <w:r>
-              <w:rPr>
-                <w:noProof/>
-                <w:webHidden/>
-              </w:rPr>
-              <w:tab/>
-            </w:r>
-            <w:r>
-              <w:rPr>
-                <w:noProof/>
-                <w:webHidden/>
-              </w:rPr>
-              <w:fldChar w:fldCharType="begin"/>
-            </w:r>
-            <w:r>
-              <w:rPr>
-                <w:noProof/>
-                <w:webHidden/>
-              </w:rPr>
-              <w:instrText xml:space="preserve"> PAGEREF _Toc408499231 \h </w:instrText>
-            </w:r>
-            <w:r>
-              <w:rPr>
-                <w:noProof/>
-                <w:webHidden/>
-              </w:rPr>
-            </w:r>
-            <w:r>
-              <w:rPr>
-                <w:noProof/>
-                <w:webHidden/>
-              </w:rPr>
-              <w:fldChar w:fldCharType="separate"/>
-            </w:r>
-            <w:r>
-              <w:rPr>
-                <w:noProof/>
-                <w:webHidden/>
-              </w:rPr>
-              <w:t>5</w:t>
+              <w:t>8</w:t>
             </w:r>
             <w:r>
               <w:rPr>
@@ -2100,7 +2171,7 @@
           <w:i/>
         </w:rPr>
       </w:pPr>
-      <w:bookmarkStart w:id="0" w:name="_Toc408499206"/>
+      <w:bookmarkStart w:id="0" w:name="_Toc408591616"/>
       <w:r>
         <w:lastRenderedPageBreak/>
         <w:t>Introduction</w:t>
@@ -2158,223 +2229,353 @@
           <w:b w:val="0"/>
           <w:sz w:val="20"/>
         </w:rPr>
-        <w:t xml:space="preserve">The Fuzzy system we created outputs </w:t>
+        <w:t>The Fuzzy system we created outputs favorable results that we think gives us a certain degree of confidence that it was worth using fuzzy logic. It was definitely worth using fuzzy logic becau</w:t>
       </w:r>
       <w:r>
         <w:rPr>
           <w:b w:val="0"/>
           <w:sz w:val="20"/>
         </w:rPr>
-        <w:t>favorable</w:t>
+        <w:t>se of the learning process</w:t>
       </w:r>
       <w:r>
         <w:rPr>
           <w:b w:val="0"/>
           <w:sz w:val="20"/>
         </w:rPr>
-        <w:t xml:space="preserve"> results that we think gives us a certain degree of confidence that it was worth using fuzzy logic. It was definitely worth using fuzzy logic becau</w:t>
-      </w:r>
+        <w:t>.</w:t>
+      </w:r>
+    </w:p>
+    <w:p>
+      <w:pPr>
+        <w:pStyle w:val="Heading1"/>
+      </w:pPr>
+      <w:bookmarkStart w:id="1" w:name="_Toc408591617"/>
+      <w:r>
+        <w:t>Background</w:t>
+      </w:r>
+      <w:bookmarkEnd w:id="1"/>
+    </w:p>
+    <w:p>
+      <w:pPr>
+        <w:pStyle w:val="Heading2"/>
+      </w:pPr>
+      <w:bookmarkStart w:id="2" w:name="_Toc408591618"/>
+      <w:r>
+        <w:t>Sleep</w:t>
+      </w:r>
+      <w:bookmarkEnd w:id="2"/>
+    </w:p>
+    <w:p>
+      <w:pPr>
+        <w:pStyle w:val="Normal2"/>
+      </w:pPr>
+      <w:r>
+        <w:t xml:space="preserve">Sleep is something we all do, we all need to do it, but we really don’t know why we do it. </w:t>
+      </w:r>
+      <w:r>
+        <w:t xml:space="preserve">It is a really fuzzy concept that is </w:t>
+      </w:r>
+      <w:r>
+        <w:t>a good match</w:t>
+      </w:r>
+      <w:r>
+        <w:t xml:space="preserve"> for a fuzzy syste</w:t>
+      </w:r>
+      <w:r>
+        <w:t>m.</w:t>
+      </w:r>
+    </w:p>
+    <w:p>
+      <w:pPr>
+        <w:pStyle w:val="Normal2"/>
+      </w:pPr>
+      <w:r>
+        <w:t xml:space="preserve">Our sleep is affected by numerous of things. Most of these are highly individual, such as how much we need to sleep or how much movement every day is normal. While some are a little bit more universal, </w:t>
+      </w:r>
+      <w:r>
+        <w:t xml:space="preserve">for example is it considered that everyone should eat at </w:t>
+      </w:r>
+      <w:r>
+        <w:t>least three hours before bedtime</w:t>
+      </w:r>
+      <w:r>
+        <w:t xml:space="preserve"> to be able to fall asleep more </w:t>
+      </w:r>
+      <w:proofErr w:type="gramStart"/>
+      <w:r>
+        <w:t>easily.</w:t>
+      </w:r>
+      <w:proofErr w:type="gramEnd"/>
       <w:r>
         <w:rPr>
-          <w:b w:val="0"/>
-          <w:sz w:val="20"/>
+          <w:rStyle w:val="FootnoteReference"/>
         </w:rPr>
-        <w:t xml:space="preserve">se of the learning process, and </w:t>
+        <w:footnoteReference w:id="1"/>
+      </w:r>
+    </w:p>
+    <w:p>
+      <w:pPr>
+        <w:pStyle w:val="Normal2"/>
+      </w:pPr>
+      <w:r>
+        <w:t>The concept behind this system is that it should be used in a ‘connected’</w:t>
+      </w:r>
+      <w:r>
+        <w:t xml:space="preserve"> (IoT)</w:t>
+      </w:r>
+      <w:r>
+        <w:t xml:space="preserve"> home. This wakeup system would be integrated with the rest of the house and be able to talk to for example the coffee machine, lights, and the car to make sure everything works to make the m</w:t>
+      </w:r>
+      <w:r>
+        <w:t xml:space="preserve">ornings as pleasant as possible, most of the data used would also has its origins </w:t>
+      </w:r>
+      <w:proofErr w:type="gramStart"/>
+      <w:r>
+        <w:lastRenderedPageBreak/>
+        <w:t>from  IoT</w:t>
+      </w:r>
+      <w:proofErr w:type="gramEnd"/>
+      <w:r>
+        <w:t xml:space="preserve"> devices around the house or wearables connected to the user.</w:t>
+      </w:r>
+    </w:p>
+    <w:p>
+      <w:pPr>
+        <w:pStyle w:val="Heading2"/>
+      </w:pPr>
+      <w:bookmarkStart w:id="3" w:name="_Toc408591619"/>
+      <w:r>
+        <w:t>Usage of fuzzy logic</w:t>
+      </w:r>
+      <w:bookmarkEnd w:id="3"/>
+    </w:p>
+    <w:p>
+      <w:pPr>
+        <w:pStyle w:val="Normal2"/>
+      </w:pPr>
+      <w:r>
+        <w:t xml:space="preserve">This problem is a good match for a fuzzy system because of the fuzzy nature of the problem (as described in previous chapter). There are no crisp </w:t>
+      </w:r>
+      <w:r>
+        <w:t xml:space="preserve">border </w:t>
+      </w:r>
+      <w:r>
+        <w:t>values that can be used on such a personal system and every day is different from a systems point of view.</w:t>
+      </w:r>
+    </w:p>
+    <w:p>
+      <w:pPr>
+        <w:pStyle w:val="Heading3"/>
+      </w:pPr>
+      <w:bookmarkStart w:id="4" w:name="_Toc408591620"/>
+      <w:r>
+        <w:t>TSK vs. Mamdani</w:t>
+      </w:r>
+      <w:bookmarkEnd w:id="4"/>
+    </w:p>
+    <w:p>
+      <w:pPr>
+        <w:pStyle w:val="Normal2"/>
+      </w:pPr>
+      <w:r>
+        <w:t xml:space="preserve">We have chosen to use the Mamdani system for a couple of reasons. Firstly it’s the first system we got to play with and go through during lectures so </w:t>
+      </w:r>
+      <w:r>
+        <w:t xml:space="preserve">it’s now </w:t>
+      </w:r>
+      <w:r>
+        <w:t xml:space="preserve">the one we feel most comfortable with. </w:t>
+      </w:r>
+      <w:r>
+        <w:t>On the other hand, t</w:t>
+      </w:r>
+      <w:r>
+        <w:t xml:space="preserve">he strong point for TSK and why it’s mainly used is </w:t>
+      </w:r>
+      <w:r>
+        <w:t>its</w:t>
+      </w:r>
+      <w:r>
+        <w:t xml:space="preserve"> mathematical simplicity which makes it extremely fast. </w:t>
+      </w:r>
+      <w:r>
+        <w:t>Because o</w:t>
+      </w:r>
+      <w:r>
+        <w:t>ur system is de</w:t>
+      </w:r>
+      <w:r>
+        <w:t xml:space="preserve">signed to work while you sleep we </w:t>
+      </w:r>
+      <w:r>
+        <w:t>will have several hours for computation</w:t>
+      </w:r>
+      <w:r>
+        <w:t xml:space="preserve">. Therefore we don’t really care about how quick the method is. </w:t>
+      </w:r>
+      <w:r>
+        <w:t>TSK is excellent for real-time systems. But for us, the way we model the system and the preciseness is more important.</w:t>
+      </w:r>
+    </w:p>
+    <w:p>
+      <w:pPr>
+        <w:pStyle w:val="Heading1"/>
+      </w:pPr>
+      <w:bookmarkStart w:id="5" w:name="_Toc408591621"/>
+      <w:r>
+        <w:t>Simulation / Model</w:t>
+      </w:r>
+      <w:bookmarkEnd w:id="5"/>
+    </w:p>
+    <w:p>
+      <w:pPr>
+        <w:pStyle w:val="Heading2"/>
+      </w:pPr>
+      <w:bookmarkStart w:id="6" w:name="_Toc408591622"/>
+      <w:r>
+        <w:t>Overall design structure</w:t>
+      </w:r>
+    </w:p>
+    <w:p>
+      <w:pPr>
+        <w:pStyle w:val="Normal2"/>
+      </w:pPr>
+      <w:r>
+        <w:t xml:space="preserve">This wakeup system </w:t>
+      </w:r>
+      <w:r>
+        <w:t>is designed as three subsystems. One of these subsystems calculates how easy it is to fall asleep (for input in another system), another how long time the user should sleep (as output to set the alarm clock), and the third calculates how the user should be awoken (volume of alarm and strength in coffee).</w:t>
+      </w:r>
+      <w:r>
+        <w:t xml:space="preserve"> One of the reasons why we have three subsystems </w:t>
+      </w:r>
+      <w:r>
+        <w:t>is to</w:t>
+      </w:r>
+      <w:r>
+        <w:t xml:space="preserve"> reduce the number of rules needed. Another to give each member of the group its own subset to be responsible for. We started by determining the important outputs we needed, these were identified as being “Wake up time”, “Alarm Volume” and “Coffee Strength” (even though we only had one coffee drinker in the group). After this inputs were selected and divided </w:t>
+      </w:r>
+      <w:r>
+        <w:lastRenderedPageBreak/>
+        <w:t xml:space="preserve">upon the different systems so they would have similar number of inputs and outputs. </w:t>
+      </w:r>
+      <w:r>
+        <w:t>As seen in figure 1</w:t>
+      </w:r>
+    </w:p>
+    <w:p>
+      <w:pPr>
+        <w:keepNext/>
+      </w:pPr>
+      <w:r>
+        <w:pict w14:anchorId="075E58D5">
+          <v:shapetype id="_x0000_t75" coordsize="21600,21600" o:spt="75" o:preferrelative="t" path="m@4@5l@4@11@9@11@9@5xe" filled="f" stroked="f">
+            <v:stroke joinstyle="miter"/>
+            <v:formulas>
+              <v:f eqn="if lineDrawn pixelLineWidth 0"/>
+              <v:f eqn="sum @0 1 0"/>
+              <v:f eqn="sum 0 0 @1"/>
+              <v:f eqn="prod @2 1 2"/>
+              <v:f eqn="prod @3 21600 pixelWidth"/>
+              <v:f eqn="prod @3 21600 pixelHeight"/>
+              <v:f eqn="sum @0 0 1"/>
+              <v:f eqn="prod @6 1 2"/>
+              <v:f eqn="prod @7 21600 pixelWidth"/>
+              <v:f eqn="sum @8 21600 0"/>
+              <v:f eqn="prod @7 21600 pixelHeight"/>
+              <v:f eqn="sum @10 21600 0"/>
+            </v:formulas>
+            <v:path o:extrusionok="f" gradientshapeok="t" o:connecttype="rect"/>
+            <o:lock v:ext="edit" aspectratio="t"/>
+          </v:shapetype>
+          <v:shape id="_x0000_i1034" type="#_x0000_t75" style="width:238.5pt;height:203.5pt">
+            <v:imagedata r:id="rId14" o:title="systemArchitecture"/>
+          </v:shape>
+        </w:pict>
+      </w:r>
+    </w:p>
+    <w:p>
+      <w:pPr>
+        <w:pStyle w:val="Caption"/>
+      </w:pPr>
+      <w:r>
+        <w:t xml:space="preserve">Figure </w:t>
+      </w:r>
+      <w:r>
+        <w:fldChar w:fldCharType="begin"/>
+      </w:r>
+      <w:r>
+        <w:instrText xml:space="preserve"> SEQ Figure \* ARABIC </w:instrText>
+      </w:r>
+      <w:r>
+        <w:fldChar w:fldCharType="separate"/>
       </w:r>
       <w:r>
         <w:rPr>
-          <w:b w:val="0"/>
-          <w:sz w:val="20"/>
+          <w:noProof/>
         </w:rPr>
-        <w:t>the fuzzy nature of sleep</w:t>
+        <w:t>1</w:t>
+      </w:r>
+      <w:r>
+        <w:fldChar w:fldCharType="end"/>
+      </w:r>
+    </w:p>
+    <w:p>
+      <w:pPr>
+        <w:pStyle w:val="Heading2"/>
+      </w:pPr>
+      <w:r>
+        <w:t>Inputs</w:t>
+      </w:r>
+      <w:bookmarkEnd w:id="6"/>
+    </w:p>
+    <w:p>
+      <w:pPr>
+        <w:pStyle w:val="Heading3"/>
+      </w:pPr>
+      <w:bookmarkStart w:id="7" w:name="_Toc408591623"/>
+      <w:r>
+        <w:t>Last meal or drink</w:t>
+      </w:r>
+      <w:bookmarkStart w:id="8" w:name="_GoBack"/>
+      <w:bookmarkEnd w:id="7"/>
+      <w:bookmarkEnd w:id="8"/>
+    </w:p>
+    <w:p>
+      <w:pPr>
+        <w:pStyle w:val="Normal2"/>
+      </w:pPr>
+      <w:r>
+        <w:t>Linguistic values: Just now, some time ago, long time ago</w:t>
+      </w:r>
+    </w:p>
+    <w:p>
+      <w:pPr>
+        <w:pStyle w:val="Normal2"/>
+      </w:pPr>
+      <w:r>
+        <w:t>Scale: 0-360</w:t>
+      </w:r>
+    </w:p>
+    <w:p>
+      <w:pPr>
+        <w:pStyle w:val="Normal2"/>
+      </w:pPr>
+      <w:r>
+        <w:t xml:space="preserve">Description:  </w:t>
+      </w:r>
+      <w:r>
+        <w:t xml:space="preserve">The input value is the number of minutes since the last </w:t>
+      </w:r>
+      <w:r>
+        <w:t>meal or drink was consumed. The membership function is based on data from Joy Bauer’s article “How Food Affects Your Sleep”</w:t>
       </w:r>
       <w:r>
         <w:rPr>
-          <w:b w:val="0"/>
-          <w:sz w:val="20"/>
+          <w:rStyle w:val="FootnoteReference"/>
         </w:rPr>
-        <w:t>,</w:t>
-      </w:r>
-      <w:r>
-        <w:rPr>
-          <w:b w:val="0"/>
-          <w:sz w:val="20"/>
-        </w:rPr>
-        <w:t xml:space="preserve"> the human day and night cycle.</w:t>
-      </w:r>
-    </w:p>
-    <w:p>
-      <w:pPr>
-        <w:pStyle w:val="Heading1"/>
-      </w:pPr>
-      <w:bookmarkStart w:id="1" w:name="_Toc408499207"/>
-      <w:r>
-        <w:t>Background</w:t>
-      </w:r>
-      <w:bookmarkEnd w:id="1"/>
-    </w:p>
-    <w:p>
-      <w:pPr>
-        <w:pStyle w:val="Heading2"/>
-      </w:pPr>
-      <w:bookmarkStart w:id="2" w:name="_Toc408499208"/>
-      <w:r>
-        <w:t>Sleep</w:t>
-      </w:r>
-      <w:bookmarkEnd w:id="2"/>
-    </w:p>
-    <w:p>
-      <w:pPr>
-        <w:pStyle w:val="Normal2"/>
-      </w:pPr>
-      <w:r>
-        <w:t xml:space="preserve">Sleep is something we all do, we all need to do it, but we really don’t know why we do it. </w:t>
-      </w:r>
-      <w:r>
-        <w:t xml:space="preserve">It is a really fuzzy concept that is </w:t>
-      </w:r>
-      <w:r>
-        <w:t>perfect for a fuzzy syste</w:t>
-      </w:r>
-      <w:r>
-        <w:t>m.</w:t>
-      </w:r>
-    </w:p>
-    <w:p>
-      <w:pPr>
-        <w:pStyle w:val="Normal2"/>
-      </w:pPr>
-      <w:r>
-        <w:t xml:space="preserve">Our sleep is affected by numerous of things. Most of these are highly individual, such as how much we need to sleep or how much movement every day is normal. While some are a little bit more universal, </w:t>
-      </w:r>
-      <w:r>
-        <w:t xml:space="preserve">for example is it considered that everyone should eat at </w:t>
-      </w:r>
-      <w:r>
-        <w:t>least three hours before bedtime</w:t>
-      </w:r>
-      <w:r>
-        <w:t xml:space="preserve"> to be able to fall asleep more easily.</w:t>
-      </w:r>
-    </w:p>
-    <w:p>
-      <w:pPr>
-        <w:pStyle w:val="Normal2"/>
-      </w:pPr>
-      <w:r>
-        <w:t>The concept behind this system is that it should be used in a ‘connected’</w:t>
-      </w:r>
-      <w:r>
-        <w:t xml:space="preserve"> (IoT)</w:t>
-      </w:r>
-      <w:r>
-        <w:t xml:space="preserve"> home. This wakeup system would be integrated with the rest of the house and be able to talk to for example the coffee machine, lights, and the car to make sure everything works to make the mornings as pleasant as possible.</w:t>
-      </w:r>
-    </w:p>
-    <w:p>
-      <w:pPr>
-        <w:pStyle w:val="Heading2"/>
-      </w:pPr>
-      <w:bookmarkStart w:id="3" w:name="_Toc408499209"/>
-      <w:r>
-        <w:t>Usage of fuzzy logic</w:t>
-      </w:r>
-      <w:bookmarkEnd w:id="3"/>
-    </w:p>
-    <w:p>
-      <w:pPr>
-        <w:pStyle w:val="Normal2"/>
-      </w:pPr>
-      <w:r>
-        <w:t xml:space="preserve">This problem is a good match for a fuzzy system because of the fuzzy nature of the problem (as described in previous chapter). There are no crisp values that can be used on </w:t>
-      </w:r>
-      <w:r>
-        <w:lastRenderedPageBreak/>
-        <w:t>such a personal system and every day is different from a systems point of view.</w:t>
-      </w:r>
-    </w:p>
-    <w:p>
-      <w:pPr>
-        <w:pStyle w:val="Heading3"/>
-      </w:pPr>
-      <w:bookmarkStart w:id="4" w:name="_Toc408499210"/>
-      <w:r>
-        <w:t>TSK vs. Mamdani</w:t>
-      </w:r>
-      <w:bookmarkEnd w:id="4"/>
-    </w:p>
-    <w:p>
-      <w:pPr>
-        <w:pStyle w:val="Normal2"/>
-      </w:pPr>
-      <w:r>
-        <w:t xml:space="preserve">We have chosen to use the Mamdani system for a couple of reasons. Firstly it’s the first system we got to play with and go through during lectures so also the one we feel most comfortable with. But the strong point for TSK and why it’s mainly used is </w:t>
-      </w:r>
-      <w:r>
-        <w:t>its</w:t>
-      </w:r>
-      <w:r>
-        <w:t xml:space="preserve"> mathematical simplicity which makes it extremely fast. Since our system is designed to work while you sleep (and will therefore have several hours for computation) this isn’t really a problem we need to solve. TSK is excellent for real-time systems. But for us, the way we model the system and the preciseness is more important.</w:t>
-      </w:r>
-    </w:p>
-    <w:p>
-      <w:pPr>
-        <w:pStyle w:val="Heading1"/>
-      </w:pPr>
-      <w:bookmarkStart w:id="5" w:name="_Toc408499212"/>
-      <w:r>
-        <w:t>Simulation / Model</w:t>
-      </w:r>
-      <w:bookmarkEnd w:id="5"/>
-    </w:p>
-    <w:p>
-      <w:pPr>
-        <w:pStyle w:val="Heading2"/>
-      </w:pPr>
-      <w:bookmarkStart w:id="6" w:name="_Toc408499213"/>
-      <w:r>
-        <w:t>Inputs</w:t>
-      </w:r>
-      <w:bookmarkEnd w:id="6"/>
-    </w:p>
-    <w:p>
-      <w:pPr>
-        <w:pStyle w:val="Heading3"/>
-      </w:pPr>
-      <w:bookmarkStart w:id="7" w:name="_Toc408499214"/>
-      <w:r>
-        <w:t>Last meal or drink</w:t>
-      </w:r>
-      <w:bookmarkEnd w:id="7"/>
-    </w:p>
-    <w:p>
-      <w:pPr>
-        <w:pStyle w:val="Normal2"/>
-      </w:pPr>
-      <w:r>
-        <w:t>Linguistic values: Just now, some time ago, long time ago</w:t>
-      </w:r>
-    </w:p>
-    <w:p>
-      <w:pPr>
-        <w:pStyle w:val="Normal2"/>
-      </w:pPr>
-      <w:r>
-        <w:t>Scale: 0-360</w:t>
-      </w:r>
-    </w:p>
-    <w:p>
-      <w:pPr>
-        <w:pStyle w:val="Normal2"/>
-      </w:pPr>
-      <w:r>
-        <w:t xml:space="preserve">Description:  </w:t>
-      </w:r>
-      <w:r>
-        <w:t xml:space="preserve">The input value is the number of minutes since the last </w:t>
-      </w:r>
-      <w:r>
-        <w:t>meal or drink was consumed. The membership function is based on data from Joy Bauer’s article “How Food Affects Your Sleep”</w:t>
+        <w:footnoteReference w:id="2"/>
       </w:r>
     </w:p>
     <w:p>
@@ -2386,14 +2587,13 @@
         <w:t>MF</w:t>
       </w:r>
       <w:r>
+        <w:t xml:space="preserve">: </w:t>
+      </w:r>
+      <w:r>
         <w:br/>
       </w:r>
     </w:p>
     <w:p>
-      <w:pPr>
-        <w:pStyle w:val="Heading3"/>
-      </w:pPr>
-      <w:bookmarkStart w:id="8" w:name="_Toc408499215"/>
       <w:r>
         <w:rPr>
           <w:noProof/>
@@ -2416,7 +2616,7 @@
                     </pic:cNvPicPr>
                   </pic:nvPicPr>
                   <pic:blipFill>
-                    <a:blip r:embed="rId14">
+                    <a:blip r:embed="rId15">
                       <a:extLst>
                         <a:ext uri="{28A0092B-C50C-407E-A947-70E740481C1C}">
                           <a14:useLocalDpi xmlns:a14="http://schemas.microsoft.com/office/drawing/2010/main" val="0"/>
@@ -2447,10 +2647,15 @@
           </wp:inline>
         </w:drawing>
       </w:r>
-      <w:r>
+    </w:p>
+    <w:p>
+      <w:pPr>
+        <w:pStyle w:val="Heading3"/>
+      </w:pPr>
+      <w:r>
+        <w:lastRenderedPageBreak/>
         <w:t>Slept day before</w:t>
       </w:r>
-      <w:bookmarkEnd w:id="8"/>
     </w:p>
     <w:p>
       <w:pPr>
@@ -2485,11 +2690,7 @@
         <w:t xml:space="preserve">: </w:t>
       </w:r>
       <w:r>
-        <w:t xml:space="preserve">The number of minutes that the ‘user’ slept the previous day. This data could possibly be from the systems logs of previous days, user input or some activity tracker. This membership function is based upon the group </w:t>
-      </w:r>
-      <w:r>
-        <w:lastRenderedPageBreak/>
-        <w:t xml:space="preserve">members own views of how much sleep is necessary for the different levels. </w:t>
+        <w:t xml:space="preserve">The number of minutes that the ‘user’ slept the previous day. This data could possibly be from the systems logs of previous days, user input or some activity tracker. This membership function is based upon the group members own views of how much sleep is necessary for the different levels. </w:t>
       </w:r>
       <w:r>
         <w:t xml:space="preserve"> </w:t>
@@ -2502,29 +2703,12 @@
       <w:r>
         <w:t>MF</w:t>
       </w:r>
+    </w:p>
+    <w:p>
       <w:r>
         <w:pict w14:anchorId="5FDB980A">
-          <v:shapetype id="_x0000_t75" coordsize="21600,21600" o:spt="75" o:preferrelative="t" path="m@4@5l@4@11@9@11@9@5xe" filled="f" stroked="f">
-            <v:stroke joinstyle="miter"/>
-            <v:formulas>
-              <v:f eqn="if lineDrawn pixelLineWidth 0"/>
-              <v:f eqn="sum @0 1 0"/>
-              <v:f eqn="sum 0 0 @1"/>
-              <v:f eqn="prod @2 1 2"/>
-              <v:f eqn="prod @3 21600 pixelWidth"/>
-              <v:f eqn="prod @3 21600 pixelHeight"/>
-              <v:f eqn="sum @0 0 1"/>
-              <v:f eqn="prod @6 1 2"/>
-              <v:f eqn="prod @7 21600 pixelWidth"/>
-              <v:f eqn="sum @8 21600 0"/>
-              <v:f eqn="prod @7 21600 pixelHeight"/>
-              <v:f eqn="sum @10 21600 0"/>
-            </v:formulas>
-            <v:path o:extrusionok="f" gradientshapeok="t" o:connecttype="rect"/>
-            <o:lock v:ext="edit" aspectratio="t"/>
-          </v:shapetype>
-          <v:shape id="_x0000_i1025" type="#_x0000_t75" style="width:238.5pt;height:78.75pt">
-            <v:imagedata r:id="rId15" o:title="activityDuringDay_membership_function"/>
+          <v:shape id="_x0000_i1025" type="#_x0000_t75" style="width:238pt;height:79pt">
+            <v:imagedata r:id="rId16" o:title="activityDuringDay_membership_function"/>
           </v:shape>
         </w:pict>
       </w:r>
@@ -2533,7 +2717,7 @@
       <w:pPr>
         <w:pStyle w:val="Heading3"/>
       </w:pPr>
-      <w:bookmarkStart w:id="9" w:name="_Toc408499216"/>
+      <w:bookmarkStart w:id="9" w:name="_Toc408591624"/>
       <w:r>
         <w:t>Activity during the day</w:t>
       </w:r>
@@ -2544,7 +2728,15 @@
         <w:pStyle w:val="Normal2"/>
       </w:pPr>
       <w:r>
-        <w:t>Linguistic values: Little, Nromal, A Lot</w:t>
+        <w:t xml:space="preserve">Linguistic values: Little, </w:t>
+      </w:r>
+      <w:proofErr w:type="spellStart"/>
+      <w:r>
+        <w:t>Nromal</w:t>
+      </w:r>
+      <w:proofErr w:type="spellEnd"/>
+      <w:r>
+        <w:t>, A Lot</w:t>
       </w:r>
     </w:p>
     <w:p>
@@ -2560,7 +2752,63 @@
         <w:pStyle w:val="Normal2"/>
       </w:pPr>
       <w:r>
-        <w:t>Description: How many calories were burnt during the day. (data from wearables). The membership function here is based upon the article by TODO!!!!</w:t>
+        <w:t xml:space="preserve">Description: How many calories were burnt during the </w:t>
+      </w:r>
+      <w:proofErr w:type="gramStart"/>
+      <w:r>
+        <w:t>day.</w:t>
+      </w:r>
+      <w:proofErr w:type="gramEnd"/>
+      <w:r>
+        <w:t xml:space="preserve"> (</w:t>
+      </w:r>
+      <w:proofErr w:type="gramStart"/>
+      <w:r>
+        <w:t>data</w:t>
+      </w:r>
+      <w:proofErr w:type="gramEnd"/>
+      <w:r>
+        <w:t xml:space="preserve"> from wearables</w:t>
+      </w:r>
+      <w:r>
+        <w:t xml:space="preserve"> or phone</w:t>
+      </w:r>
+      <w:r>
+        <w:t>). The membership function</w:t>
+      </w:r>
+      <w:r>
+        <w:t xml:space="preserve"> here is based upon an article by “</w:t>
+      </w:r>
+      <w:proofErr w:type="spellStart"/>
+      <w:r>
+        <w:t>Michèle</w:t>
+      </w:r>
+      <w:proofErr w:type="spellEnd"/>
+      <w:r>
+        <w:t xml:space="preserve"> </w:t>
+      </w:r>
+      <w:proofErr w:type="spellStart"/>
+      <w:r>
+        <w:t>Turcotte</w:t>
+      </w:r>
+      <w:proofErr w:type="spellEnd"/>
+      <w:r>
+        <w:t>”</w:t>
+      </w:r>
+      <w:r>
+        <w:rPr>
+          <w:rStyle w:val="FootnoteReference"/>
+        </w:rPr>
+        <w:footnoteReference w:id="3"/>
+      </w:r>
+      <w:r>
+        <w:t>, which outlines how much energy we should consume during a day. And to maintain the body we have, calories burnt should be the same as calories consumed.</w:t>
+      </w:r>
+      <w:r>
+        <w:rPr>
+          <w:rStyle w:val="FootnoteReference"/>
+        </w:rPr>
+        <w:footnoteReference w:id="4"/>
       </w:r>
     </w:p>
     <w:p>
@@ -2572,9 +2820,6 @@
       </w:r>
     </w:p>
     <w:p>
-      <w:pPr>
-        <w:pStyle w:val="Normal2"/>
-      </w:pPr>
       <w:r>
         <w:rPr>
           <w:noProof/>
@@ -2597,7 +2842,7 @@
                     </pic:cNvPicPr>
                   </pic:nvPicPr>
                   <pic:blipFill>
-                    <a:blip r:embed="rId16">
+                    <a:blip r:embed="rId17">
                       <a:extLst>
                         <a:ext uri="{28A0092B-C50C-407E-A947-70E740481C1C}">
                           <a14:useLocalDpi xmlns:a14="http://schemas.microsoft.com/office/drawing/2010/main" val="0"/>
@@ -2633,8 +2878,9 @@
       <w:pPr>
         <w:pStyle w:val="Heading3"/>
       </w:pPr>
-      <w:bookmarkStart w:id="10" w:name="_Toc408499219"/>
-      <w:r>
+      <w:bookmarkStart w:id="10" w:name="_Toc408591625"/>
+      <w:r>
+        <w:lastRenderedPageBreak/>
         <w:t>Current sleep cycle</w:t>
       </w:r>
       <w:bookmarkEnd w:id="10"/>
@@ -2647,7 +2893,15 @@
         <w:t>Linguistic values:</w:t>
       </w:r>
       <w:r>
-        <w:t xml:space="preserve"> Awake, Lightly asleep, Fast asleep</w:t>
+        <w:t xml:space="preserve"> Awake, Lightly asleep, </w:t>
+      </w:r>
+      <w:proofErr w:type="gramStart"/>
+      <w:r>
+        <w:t>Fast</w:t>
+      </w:r>
+      <w:proofErr w:type="gramEnd"/>
+      <w:r>
+        <w:t xml:space="preserve"> asleep</w:t>
       </w:r>
     </w:p>
     <w:p>
@@ -2687,13 +2941,10 @@
       </w:r>
     </w:p>
     <w:p>
-      <w:pPr>
-        <w:pStyle w:val="Normal2"/>
-      </w:pPr>
       <w:r>
         <w:pict w14:anchorId="7832E1B9">
-          <v:shape id="_x0000_i1026" type="#_x0000_t75" style="width:238.5pt;height:78.75pt">
-            <v:imagedata r:id="rId17" o:title="sleepCycle"/>
+          <v:shape id="_x0000_i1026" type="#_x0000_t75" style="width:238.5pt;height:79pt">
+            <v:imagedata r:id="rId18" o:title="sleepCycle"/>
           </v:shape>
         </w:pict>
       </w:r>
@@ -2702,7 +2953,7 @@
       <w:pPr>
         <w:pStyle w:val="Heading3"/>
       </w:pPr>
-      <w:bookmarkStart w:id="11" w:name="_Toc408499220"/>
+      <w:bookmarkStart w:id="11" w:name="_Toc408591626"/>
       <w:r>
         <w:t>Time to sleep</w:t>
       </w:r>
@@ -2716,7 +2967,15 @@
         <w:t>Linguistic values:</w:t>
       </w:r>
       <w:r>
-        <w:t xml:space="preserve"> Very little, Little, Avarage, More, Lots</w:t>
+        <w:t xml:space="preserve"> Very little, Little, </w:t>
+      </w:r>
+      <w:proofErr w:type="spellStart"/>
+      <w:r>
+        <w:t>Avarage</w:t>
+      </w:r>
+      <w:proofErr w:type="spellEnd"/>
+      <w:r>
+        <w:t>, More, Lots</w:t>
       </w:r>
     </w:p>
     <w:p>
@@ -2738,11 +2997,7 @@
         <w:t>Description:</w:t>
       </w:r>
       <w:r>
-        <w:t xml:space="preserve"> In minutes, how long time there is available to sleep. This should be the number of minutes from that the user goes to bed to when the first meeting is about to start. This value is used as an absolute maximum in the system. A user can NEVER sleep more than the available time, what the system does is reduce this theoretical maximum </w:t>
-      </w:r>
-      <w:r>
-        <w:lastRenderedPageBreak/>
-        <w:t>so that the user will have time to eat and commute while still getting the proper amount of sleep.</w:t>
+        <w:t xml:space="preserve"> In minutes, how long time there is available to sleep. This should be the number of minutes from that the user goes to bed to when the first meeting is about to start. This value is used as an absolute maximum in the system. A user can NEVER sleep more than the available time, what the system does is reduce this theoretical maximum so that the user will have time to eat and commute while still getting the proper amount of sleep.</w:t>
       </w:r>
     </w:p>
     <w:p>
@@ -2754,13 +3009,10 @@
       </w:r>
     </w:p>
     <w:p>
-      <w:pPr>
-        <w:pStyle w:val="Normal2"/>
-      </w:pPr>
       <w:r>
         <w:pict w14:anchorId="79ABED94">
-          <v:shape id="_x0000_i1027" type="#_x0000_t75" style="width:237.75pt;height:83.25pt">
-            <v:imagedata r:id="rId18" o:title="time_available"/>
+          <v:shape id="_x0000_i1027" type="#_x0000_t75" style="width:238pt;height:83pt">
+            <v:imagedata r:id="rId19" o:title="time_available"/>
           </v:shape>
         </w:pict>
       </w:r>
@@ -2769,8 +3021,9 @@
       <w:pPr>
         <w:pStyle w:val="Heading3"/>
       </w:pPr>
-      <w:bookmarkStart w:id="12" w:name="_Toc408499221"/>
-      <w:r>
+      <w:bookmarkStart w:id="12" w:name="_Toc408591627"/>
+      <w:r>
+        <w:lastRenderedPageBreak/>
         <w:t>Quality</w:t>
       </w:r>
       <w:bookmarkEnd w:id="12"/>
@@ -2817,13 +3070,10 @@
       </w:r>
     </w:p>
     <w:p>
-      <w:pPr>
-        <w:pStyle w:val="Normal2"/>
-      </w:pPr>
       <w:r>
         <w:pict w14:anchorId="380259DC">
-          <v:shape id="_x0000_i1028" type="#_x0000_t75" style="width:237.75pt;height:80.25pt">
-            <v:imagedata r:id="rId19" o:title="quality"/>
+          <v:shape id="_x0000_i1028" type="#_x0000_t75" style="width:238pt;height:80.5pt">
+            <v:imagedata r:id="rId20" o:title="quality"/>
           </v:shape>
         </w:pict>
       </w:r>
@@ -2832,10 +3082,11 @@
       <w:pPr>
         <w:pStyle w:val="Heading2"/>
       </w:pPr>
-      <w:bookmarkStart w:id="13" w:name="_Toc408499222"/>
+      <w:bookmarkStart w:id="13" w:name="_Toc408591628"/>
       <w:r>
         <w:t>Commute time</w:t>
       </w:r>
+      <w:bookmarkEnd w:id="13"/>
     </w:p>
     <w:p>
       <w:pPr>
@@ -2862,9 +3113,6 @@
       </w:r>
     </w:p>
     <w:p>
-      <w:pPr>
-        <w:pStyle w:val="Normal2"/>
-      </w:pPr>
       <w:r>
         <w:t>MF</w:t>
       </w:r>
@@ -2873,8 +3121,8 @@
       </w:r>
       <w:r>
         <w:pict w14:anchorId="259BC662">
-          <v:shape id="_x0000_i1029" type="#_x0000_t75" style="width:237.75pt;height:78pt">
-            <v:imagedata r:id="rId20" o:title="commuteT"/>
+          <v:shape id="_x0000_i1029" type="#_x0000_t75" style="width:237.5pt;height:78pt">
+            <v:imagedata r:id="rId21" o:title="commuteT"/>
           </v:shape>
         </w:pict>
       </w:r>
@@ -2883,10 +3131,11 @@
       <w:pPr>
         <w:pStyle w:val="Heading2"/>
       </w:pPr>
+      <w:bookmarkStart w:id="14" w:name="_Toc408591629"/>
       <w:r>
         <w:t>Rules</w:t>
       </w:r>
-      <w:bookmarkEnd w:id="13"/>
+      <w:bookmarkEnd w:id="14"/>
     </w:p>
     <w:p>
       <w:pPr>
@@ -2908,35 +3157,51 @@
       <w:pPr>
         <w:pStyle w:val="Heading2"/>
       </w:pPr>
-      <w:bookmarkStart w:id="14" w:name="_Toc408499223"/>
+      <w:bookmarkStart w:id="15" w:name="_Toc408591630"/>
       <w:r>
         <w:t>Defuzzification methods</w:t>
       </w:r>
-      <w:bookmarkEnd w:id="14"/>
-    </w:p>
-    <w:p>
-      <w:r>
-        <w:t xml:space="preserve">We used the Centroid method to defuzzify the output from the different systems. No aggregation was required since all outputs where either used as input to a new system or as the final output. </w:t>
+      <w:bookmarkEnd w:id="15"/>
+    </w:p>
+    <w:p>
+      <w:pPr>
+        <w:pStyle w:val="Normal2"/>
+      </w:pPr>
+      <w:r>
+        <w:t xml:space="preserve">We used the Centroid method to </w:t>
+      </w:r>
+      <w:proofErr w:type="spellStart"/>
+      <w:r>
+        <w:t>defuzzify</w:t>
+      </w:r>
+      <w:proofErr w:type="spellEnd"/>
+      <w:r>
+        <w:t xml:space="preserve"> the output from the different systems. No aggregation was required since </w:t>
+      </w:r>
+      <w:r>
+        <w:lastRenderedPageBreak/>
+        <w:t xml:space="preserve">all outputs where either used as input to a new system or as the final output. </w:t>
       </w:r>
     </w:p>
     <w:p>
       <w:pPr>
         <w:pStyle w:val="Heading2"/>
       </w:pPr>
-      <w:bookmarkStart w:id="15" w:name="_Toc408499224"/>
-      <w:r>
-        <w:lastRenderedPageBreak/>
+      <w:bookmarkStart w:id="16" w:name="_Toc408591631"/>
+      <w:r>
         <w:t>Outputs</w:t>
       </w:r>
-      <w:bookmarkEnd w:id="15"/>
+      <w:bookmarkEnd w:id="16"/>
     </w:p>
     <w:p>
       <w:pPr>
         <w:pStyle w:val="Heading3"/>
       </w:pPr>
+      <w:bookmarkStart w:id="17" w:name="_Toc408591632"/>
       <w:r>
         <w:t>Sleep Duration</w:t>
       </w:r>
+      <w:bookmarkEnd w:id="17"/>
     </w:p>
     <w:p>
       <w:pPr>
@@ -2963,9 +3228,6 @@
       </w:r>
     </w:p>
     <w:p>
-      <w:pPr>
-        <w:pStyle w:val="Normal2"/>
-      </w:pPr>
       <w:r>
         <w:t>MF</w:t>
       </w:r>
@@ -2974,8 +3236,8 @@
       </w:r>
       <w:r>
         <w:pict w14:anchorId="497BFF00">
-          <v:shape id="_x0000_i1031" type="#_x0000_t75" style="width:237.75pt;height:78.75pt">
-            <v:imagedata r:id="rId21" o:title="sleepDuration"/>
+          <v:shape id="_x0000_i1031" type="#_x0000_t75" style="width:237.5pt;height:78.5pt">
+            <v:imagedata r:id="rId22" o:title="sleepDuration"/>
           </v:shape>
         </w:pict>
       </w:r>
@@ -2984,17 +3246,24 @@
       <w:pPr>
         <w:pStyle w:val="Heading3"/>
       </w:pPr>
+      <w:bookmarkStart w:id="18" w:name="_Toc408591633"/>
       <w:r>
         <w:t>Easiness of Falling Asleep</w:t>
       </w:r>
-    </w:p>
-    <w:p>
-      <w:pPr>
-        <w:pStyle w:val="Normal2"/>
-      </w:pPr>
-      <w:r>
-        <w:t>Linguistic values: Easy, Normal, Hard</w:t>
-      </w:r>
+      <w:bookmarkEnd w:id="18"/>
+    </w:p>
+    <w:p>
+      <w:pPr>
+        <w:pStyle w:val="Normal2"/>
+      </w:pPr>
+      <w:r>
+        <w:t xml:space="preserve">Linguistic values: Easy, Normal, </w:t>
+      </w:r>
+      <w:proofErr w:type="gramStart"/>
+      <w:r>
+        <w:t>Hard</w:t>
+      </w:r>
+      <w:proofErr w:type="gramEnd"/>
     </w:p>
     <w:p>
       <w:pPr>
@@ -3013,9 +3282,6 @@
       </w:r>
     </w:p>
     <w:p>
-      <w:pPr>
-        <w:pStyle w:val="Normal2"/>
-      </w:pPr>
       <w:r>
         <w:t>MF</w:t>
       </w:r>
@@ -3024,8 +3290,8 @@
       </w:r>
       <w:r>
         <w:pict w14:anchorId="51098764">
-          <v:shape id="_x0000_i1030" type="#_x0000_t75" style="width:237.75pt;height:77.25pt">
-            <v:imagedata r:id="rId22" o:title="easinessOfFallingAsleep_membership_function"/>
+          <v:shape id="_x0000_i1030" type="#_x0000_t75" style="width:238pt;height:77pt">
+            <v:imagedata r:id="rId23" o:title="easinessOfFallingAsleep_membership_function"/>
           </v:shape>
         </w:pict>
       </w:r>
@@ -3034,47 +3300,38 @@
       <w:pPr>
         <w:pStyle w:val="Heading3"/>
       </w:pPr>
-      <w:r>
+      <w:bookmarkStart w:id="19" w:name="_Toc408591634"/>
+      <w:r>
+        <w:lastRenderedPageBreak/>
         <w:t>Volume of alarm</w:t>
       </w:r>
-    </w:p>
-    <w:p>
-      <w:pPr>
-        <w:pStyle w:val="Normal2"/>
-      </w:pPr>
-      <w:r>
-        <w:t xml:space="preserve">Linguistic values: </w:t>
-      </w:r>
-      <w:r>
-        <w:t>Low, Medium, High</w:t>
-      </w:r>
-    </w:p>
-    <w:p>
-      <w:pPr>
-        <w:pStyle w:val="Normal2"/>
-      </w:pPr>
-      <w:r>
-        <w:t>Scale: 0 – 1</w:t>
-      </w:r>
-      <w:r>
-        <w:t>00</w:t>
-      </w:r>
-    </w:p>
-    <w:p>
-      <w:pPr>
-        <w:pStyle w:val="Normal2"/>
-      </w:pPr>
-      <w:r>
-        <w:t xml:space="preserve">Description: </w:t>
-      </w:r>
-      <w:r>
-        <w:t>This output is basically the volume knob on the alarm clock. 0 is the same as mute, 100 is the same as “ouch”.</w:t>
-      </w:r>
-    </w:p>
-    <w:p>
-      <w:pPr>
-        <w:pStyle w:val="Normal2"/>
-      </w:pPr>
+      <w:bookmarkEnd w:id="19"/>
+    </w:p>
+    <w:p>
+      <w:pPr>
+        <w:pStyle w:val="Normal2"/>
+      </w:pPr>
+      <w:r>
+        <w:t>Linguistic values: Low, Medium, High</w:t>
+      </w:r>
+    </w:p>
+    <w:p>
+      <w:pPr>
+        <w:pStyle w:val="Normal2"/>
+      </w:pPr>
+      <w:r>
+        <w:t>Scale: 0 – 100</w:t>
+      </w:r>
+    </w:p>
+    <w:p>
+      <w:pPr>
+        <w:pStyle w:val="Normal2"/>
+      </w:pPr>
+      <w:r>
+        <w:t>Description: This output is basically the volume knob on the alarm clock. 0 is the same as mute, 100 is the same as “ouch”.</w:t>
+      </w:r>
+    </w:p>
+    <w:p>
       <w:r>
         <w:t>MF</w:t>
       </w:r>
@@ -3083,8 +3340,8 @@
       </w:r>
       <w:r>
         <w:pict w14:anchorId="543E6199">
-          <v:shape id="_x0000_i1032" type="#_x0000_t75" style="width:237.75pt;height:81pt">
-            <v:imagedata r:id="rId23" o:title="volume"/>
+          <v:shape id="_x0000_i1032" type="#_x0000_t75" style="width:238pt;height:80.5pt">
+            <v:imagedata r:id="rId24" o:title="volume"/>
           </v:shape>
         </w:pict>
       </w:r>
@@ -3093,9 +3350,11 @@
       <w:pPr>
         <w:pStyle w:val="Heading3"/>
       </w:pPr>
+      <w:bookmarkStart w:id="20" w:name="_Toc408591635"/>
       <w:r>
         <w:t>Strength of Coffee</w:t>
       </w:r>
+      <w:bookmarkEnd w:id="20"/>
     </w:p>
     <w:p>
       <w:pPr>
@@ -3118,116 +3377,364 @@
         <w:pStyle w:val="Normal2"/>
       </w:pPr>
       <w:r>
-        <w:t xml:space="preserve">Description: This output describes how many shots of coffee the user should be given. Is used to make sure that we give the user as little coffee as possible but still let them </w:t>
-      </w:r>
-      <w:r>
-        <w:lastRenderedPageBreak/>
-        <w:t>have that feeling of alertness and energy that coffee can help with.</w:t>
-      </w:r>
-    </w:p>
-    <w:p>
-      <w:pPr>
-        <w:pStyle w:val="Normal2"/>
-      </w:pPr>
+        <w:t>Description: This output describes how many shots of coffee the user should be given. Is used to make sure that we give the user as little coffee as possible but still let them have that feeling of alertness and energy that coffee can help with.</w:t>
+      </w:r>
+    </w:p>
+    <w:p>
       <w:r>
         <w:t>MF</w:t>
       </w:r>
       <w:r>
         <w:br/>
       </w:r>
-      <w:bookmarkStart w:id="16" w:name="_GoBack"/>
-      <w:bookmarkEnd w:id="16"/>
       <w:r>
         <w:pict w14:anchorId="06DBA819">
-          <v:shape id="_x0000_i1033" type="#_x0000_t75" style="width:237.75pt;height:81pt">
-            <v:imagedata r:id="rId24" o:title="coffee"/>
+          <v:shape id="_x0000_i1033" type="#_x0000_t75" style="width:238pt;height:81pt">
+            <v:imagedata r:id="rId25" o:title="coffee"/>
           </v:shape>
         </w:pict>
       </w:r>
     </w:p>
     <w:p>
       <w:pPr>
+        <w:pStyle w:val="Heading2"/>
+      </w:pPr>
+      <w:r>
+        <w:t>Rules</w:t>
+      </w:r>
+    </w:p>
+    <w:p>
+      <w:pPr>
+        <w:pStyle w:val="Normal2"/>
+      </w:pPr>
+      <w:r>
+        <w:t>Some key rules for every subsystem is listen in the appendix.</w:t>
+      </w:r>
+    </w:p>
+    <w:p>
+      <w:pPr>
+        <w:pStyle w:val="Normal2"/>
+      </w:pPr>
+      <w:r>
+        <w:t xml:space="preserve">Some of our systems are a bit different to each other, for example the system with output value “Sleep Duration” is designed and built a bit differently, simply because it was designed by a team member that wanted to try and design and create it in a different way. This different way is that instead of using all inputs for a single output the inputs are used two and two, this creates a subsystem with the same amounts of input, but a </w:t>
+      </w:r>
+      <w:r>
+        <w:t xml:space="preserve">different number of </w:t>
+      </w:r>
+      <w:r>
+        <w:t>rules (54 compared to 27 in the others)</w:t>
+      </w:r>
+      <w:r>
+        <w:t xml:space="preserve">. For the creator of this system it </w:t>
+      </w:r>
+      <w:r>
+        <w:lastRenderedPageBreak/>
+        <w:t>was apparently easier to work with and understand, but that is seen by me as a preference depending on the person designing it.</w:t>
+      </w:r>
+    </w:p>
+    <w:p>
+      <w:pPr>
         <w:pStyle w:val="Heading1"/>
       </w:pPr>
-      <w:bookmarkStart w:id="17" w:name="_Toc408499225"/>
+      <w:bookmarkStart w:id="21" w:name="_Toc408591636"/>
       <w:r>
         <w:t>Results &amp; Analysis</w:t>
       </w:r>
-      <w:bookmarkEnd w:id="17"/>
+      <w:bookmarkEnd w:id="21"/>
     </w:p>
     <w:p>
       <w:pPr>
         <w:pStyle w:val="Heading2"/>
       </w:pPr>
-      <w:bookmarkStart w:id="18" w:name="_Toc408499226"/>
+      <w:bookmarkStart w:id="22" w:name="_Toc408591637"/>
       <w:r>
         <w:t>Results</w:t>
       </w:r>
-      <w:bookmarkEnd w:id="18"/>
-    </w:p>
-    <w:p>
-      <w:pPr>
-        <w:pStyle w:val="Heading3"/>
-      </w:pPr>
-      <w:bookmarkStart w:id="19" w:name="_Toc408499227"/>
-      <w:r>
-        <w:t>Example runs</w:t>
-      </w:r>
-      <w:bookmarkEnd w:id="19"/>
-    </w:p>
-    <w:p>
-      <w:pPr>
-        <w:pStyle w:val="Heading3"/>
-      </w:pPr>
-      <w:bookmarkStart w:id="20" w:name="_Toc408499228"/>
-      <w:r>
-        <w:t>Screenshots</w:t>
-      </w:r>
-      <w:bookmarkEnd w:id="20"/>
+      <w:bookmarkEnd w:id="22"/>
+    </w:p>
+    <w:p>
+      <w:pPr>
+        <w:pStyle w:val="Normal2"/>
+      </w:pPr>
+      <w:r>
+        <w:t>Testing involved the creation of some imaginary test users, each with a particular type of persona.</w:t>
+      </w:r>
+    </w:p>
+    <w:p>
+      <w:pPr>
+        <w:pStyle w:val="Normal2"/>
+      </w:pPr>
+      <w:r>
+        <w:t>The 3 users lifestyles could be described as</w:t>
+      </w:r>
+      <w:proofErr w:type="gramStart"/>
+      <w:r>
+        <w:t>:</w:t>
+      </w:r>
+      <w:proofErr w:type="gramEnd"/>
+      <w:r>
+        <w:br/>
+        <w:t xml:space="preserve">An average student (AS), A “work-hard-play-hard” (WHPH) business person and </w:t>
+      </w:r>
+      <w:r>
+        <w:t xml:space="preserve">finally a sedate commuter (SC). </w:t>
+      </w:r>
+      <w:r>
+        <w:t>The full results table is shown in the appendix, but let us discuss the Work-Hard-Play-Hard lifestyle case</w:t>
+      </w:r>
+      <w:r>
+        <w:t xml:space="preserve"> for an example of the results. </w:t>
+      </w:r>
+      <w:r>
+        <w:t xml:space="preserve">This case attempts to simulate the type of user who could be described as a </w:t>
+      </w:r>
+      <w:r>
+        <w:t>workaholic</w:t>
+      </w:r>
+      <w:r>
+        <w:t>, centering their lives around their job by living close to the office and working late into the night before an early start the next day.</w:t>
+      </w:r>
+    </w:p>
+    <w:p>
+      <w:pPr>
+        <w:pStyle w:val="Normal2"/>
+      </w:pPr>
+      <w:r>
+        <w:t>For subsystem one, our inputs are:</w:t>
+      </w:r>
+    </w:p>
+    <w:p>
+      <w:pPr>
+        <w:pStyle w:val="Text-Indent"/>
+      </w:pPr>
+      <w:r>
+        <w:t>Last meal: 15 minutes- a late meal after work</w:t>
+      </w:r>
+    </w:p>
+    <w:p>
+      <w:pPr>
+        <w:pStyle w:val="Text-Indent"/>
+      </w:pPr>
+      <w:r>
+        <w:t>Slept day before: 4 hours</w:t>
+      </w:r>
+    </w:p>
+    <w:p>
+      <w:pPr>
+        <w:pStyle w:val="Text-Indent"/>
+      </w:pPr>
+      <w:r>
+        <w:t>Activity during day: 3000 calories – a lot of walking around</w:t>
+      </w:r>
+    </w:p>
+    <w:p>
+      <w:pPr>
+        <w:pStyle w:val="Normal2"/>
+      </w:pPr>
+      <w:r>
+        <w:t>This results in an output “easiness of falling asleep” of 0.166 (the lower, the easier). This intuitively makes sense, it is easy to imagine how working at this pace could result in falling asleep very quickly when you eventually made it to bed.</w:t>
+      </w:r>
+    </w:p>
+    <w:p>
+      <w:pPr>
+        <w:pStyle w:val="Normal2"/>
+      </w:pPr>
+      <w:r>
+        <w:t>For subsystem two, our inputs are:</w:t>
+      </w:r>
+    </w:p>
+    <w:p>
+      <w:pPr>
+        <w:pStyle w:val="Text-Indent"/>
+      </w:pPr>
+      <w:r>
+        <w:t>Commute time: 20 minutes – living close to work</w:t>
+      </w:r>
+    </w:p>
+    <w:p>
+      <w:pPr>
+        <w:pStyle w:val="Text-Indent"/>
+      </w:pPr>
+      <w:r>
+        <w:t>Ease of Sleep: This input is the output of subsystem 1</w:t>
+      </w:r>
+    </w:p>
+    <w:p>
+      <w:pPr>
+        <w:pStyle w:val="Text-Indent"/>
+      </w:pPr>
+      <w:r>
+        <w:t>Time Available to Sleep: Assuming a 7AM start, and a bed time of 2AM, this person has a theoretical maximum of 5 hours (300 minutes) available to sleep (ignoring other activities such as commuting, getting dressed, etc.)</w:t>
+      </w:r>
+    </w:p>
+    <w:p>
+      <w:pPr>
+        <w:pStyle w:val="Normal2"/>
+      </w:pPr>
+      <w:r>
+        <w:t xml:space="preserve">This results in an output “Sleep Duration Modifier” of 0.867, meaning they can only sleep for about 87% of the theoretical maximum time available. This indicates they will get </w:t>
+      </w:r>
+      <w:proofErr w:type="spellStart"/>
+      <w:r>
+        <w:t>roughtly</w:t>
+      </w:r>
+      <w:proofErr w:type="spellEnd"/>
+      <w:r>
+        <w:t xml:space="preserve"> 4 </w:t>
+      </w:r>
+      <w:proofErr w:type="spellStart"/>
+      <w:r>
+        <w:t>hous</w:t>
+      </w:r>
+      <w:proofErr w:type="spellEnd"/>
+      <w:r>
+        <w:t xml:space="preserve"> and 20 minutes of sleep, leaving </w:t>
+      </w:r>
+      <w:r>
+        <w:lastRenderedPageBreak/>
+        <w:t xml:space="preserve">them with 20 minutes to get ready </w:t>
+      </w:r>
+      <w:proofErr w:type="spellStart"/>
+      <w:r>
+        <w:t>beforetheir</w:t>
+      </w:r>
+      <w:proofErr w:type="spellEnd"/>
+      <w:r>
+        <w:t xml:space="preserve"> 20 minute commute. Intuitively this </w:t>
+      </w:r>
+      <w:proofErr w:type="spellStart"/>
+      <w:r>
+        <w:t>resul</w:t>
+      </w:r>
+      <w:proofErr w:type="spellEnd"/>
+      <w:r>
+        <w:t xml:space="preserve"> appears to make sense</w:t>
+      </w:r>
+    </w:p>
+    <w:p>
+      <w:pPr>
+        <w:pStyle w:val="Normal2"/>
+      </w:pPr>
+      <w:r>
+        <w:t>For subsystem three, our inputs are:</w:t>
+      </w:r>
+    </w:p>
+    <w:p>
+      <w:pPr>
+        <w:pStyle w:val="Text-Indent"/>
+      </w:pPr>
+      <w:r>
+        <w:t xml:space="preserve">Current sleep cycle: 0.9 – Due to exhaustion, is </w:t>
+      </w:r>
+      <w:proofErr w:type="spellStart"/>
+      <w:r>
+        <w:t>is</w:t>
+      </w:r>
+      <w:proofErr w:type="spellEnd"/>
+      <w:r>
+        <w:t xml:space="preserve"> assumed the body will be in a deep sleep</w:t>
+      </w:r>
+    </w:p>
+    <w:p>
+      <w:pPr>
+        <w:pStyle w:val="Text-Indent"/>
+      </w:pPr>
+      <w:r>
+        <w:t>Time available to sleep: As before, we take the theoretical maximum of 300 minutes</w:t>
+      </w:r>
+    </w:p>
+    <w:p>
+      <w:pPr>
+        <w:pStyle w:val="Text-Indent"/>
+      </w:pPr>
+      <w:r>
+        <w:t>Quality of sleep: 0.4 – Somewhat normal due to exhaustion, however not great due to lifestyle.</w:t>
+      </w:r>
+    </w:p>
+    <w:p>
+      <w:pPr>
+        <w:pStyle w:val="Normal2"/>
+      </w:pPr>
+      <w:r>
+        <w:t>This results in an output alarm volume of 83 (Medium-High), and a coffee strength of 2.34 shots of espresso. Again, this intuitively makes sense given their deep sleep state, and the short low quality rest they are getting.</w:t>
+      </w:r>
+    </w:p>
+    <w:p>
+      <w:pPr>
+        <w:pStyle w:val="Normal2"/>
+      </w:pPr>
+      <w:r>
+        <w:t>One issue encountered was that in an attempt to limit the number of rules implemented, we limited the number of fuzzy subsets implemented for each linguistic primary term, which in some cases resulted in un-smooth responses, or overcompensation for changes in the input.</w:t>
+      </w:r>
+      <w:r>
+        <w:t xml:space="preserve"> </w:t>
+      </w:r>
     </w:p>
     <w:p>
       <w:pPr>
         <w:pStyle w:val="Heading2"/>
       </w:pPr>
-      <w:bookmarkStart w:id="21" w:name="_Toc408499229"/>
+      <w:bookmarkStart w:id="23" w:name="_Toc408591638"/>
       <w:r>
         <w:t>Evaluation</w:t>
       </w:r>
-      <w:bookmarkEnd w:id="21"/>
-    </w:p>
-    <w:p>
-      <w:pPr>
-        <w:pStyle w:val="Normal2"/>
-      </w:pPr>
-      <w:r>
-        <w:t>The results are actually surprisingly good. Provided input data and examining the output will in most cases provide a reasonable wakeup time. However we’ve had to jump through some loops to make it all work, distort some amplifiers to make it work more as the real world. Something that would have been a better solution would have been to instead of having the commute time as input just subtract the commute time from the output time. Since the commute time isn’t generally fuzzy but a crisp value based on how long it takes for the bus/car to get to the meeting. (you could argue it’s fuzzy because a ‘long’ commute can be different things for different people but still be different time, but I’m not going to get into that discussion right now [maybe do get into the discussion?])</w:t>
-      </w:r>
-    </w:p>
-    <w:p>
-      <w:pPr>
-        <w:pStyle w:val="Normal2"/>
-      </w:pPr>
-      <w:r>
-        <w:t>Since our output “easiness of falling asleep” is an amplifier being used as a percentage value we have a very clear and consistent output membership curve. Some other data might also need a bit of an explanation.</w:t>
-      </w:r>
-    </w:p>
-    <w:p>
-      <w:pPr>
-        <w:pStyle w:val="Normal2"/>
-      </w:pPr>
-      <w:r>
-        <w:t>We decided to use the value “time to sleep” instead of “time of alarm” after several discussion about the advantages with the two different kinds of values. We settled with time to sleep because it’s more easy work with and doesn’t require any extra steps to figure out if that’s a long nights sleep or not.</w:t>
+      <w:bookmarkEnd w:id="23"/>
+    </w:p>
+    <w:p>
+      <w:pPr>
+        <w:pStyle w:val="Normal2"/>
+      </w:pPr>
+      <w:r>
+        <w:t>The results are actually surprisingly good. Provided input data and examining the output will in most cases provide a reasonable wakeup time. However we’ve had to jump through some loops to make it all work, distort some amplifiers to make it work more as the real world. Something that would have been a better solution would have been to instead of having the commute time as input just subtract the commute time from the output time. Since the commute time isn’t generally fuzzy but a crisp value based on how long it takes for the bus/car to get to the meeting. (</w:t>
+      </w:r>
+      <w:r>
+        <w:t>We</w:t>
+      </w:r>
+      <w:r>
+        <w:t xml:space="preserve"> could argue it’s fuzzy because a ‘long’ commute can be different things for different people but still be different time, but</w:t>
+      </w:r>
+      <w:r>
+        <w:t xml:space="preserve"> generally for me I can count on having a crisp value as my commute time</w:t>
+      </w:r>
+      <w:r>
+        <w:t>, and in this case subtracting a time is much more precise than trying to create a multiplier that should be used on another time</w:t>
+      </w:r>
+      <w:r>
+        <w:t>)</w:t>
+      </w:r>
+    </w:p>
+    <w:p>
+      <w:pPr>
+        <w:pStyle w:val="Normal2"/>
+      </w:pPr>
+      <w:r>
+        <w:t>Since our output “easiness of falling asleep” is an amplifier being used as a percentage value we have a very clear and cons</w:t>
+      </w:r>
+      <w:r>
+        <w:t xml:space="preserve">istent output membership curve for that one. </w:t>
+      </w:r>
+    </w:p>
+    <w:p>
+      <w:pPr>
+        <w:pStyle w:val="Normal2"/>
+      </w:pPr>
+      <w:r>
+        <w:t xml:space="preserve">We decided to use the value “time to sleep” instead of “time of alarm” after several discussion about the advantages with the two different kinds of values. We settled with time to sleep because it’s more easy work with and </w:t>
+      </w:r>
+      <w:r>
+        <w:lastRenderedPageBreak/>
+        <w:t>doesn’t require any extra steps to figure out if that’s a long nights sleep or not.</w:t>
       </w:r>
     </w:p>
     <w:p>
       <w:pPr>
         <w:pStyle w:val="Heading1"/>
       </w:pPr>
-      <w:bookmarkStart w:id="22" w:name="_Toc408499230"/>
+      <w:bookmarkStart w:id="24" w:name="_Toc408591639"/>
       <w:r>
         <w:t>Conclusions</w:t>
       </w:r>
-      <w:bookmarkEnd w:id="22"/>
+      <w:bookmarkEnd w:id="24"/>
     </w:p>
     <w:p>
       <w:pPr>
@@ -3242,11 +3749,23 @@
         <w:pStyle w:val="Normal2"/>
       </w:pPr>
       <w:r>
-        <w:t xml:space="preserve">Yes, a fuzzy solution was in this case definitely justifiable because of the fuzzy nature of the problem. A crisp system would have problems with different people and would </w:t>
-      </w:r>
-      <w:r>
-        <w:lastRenderedPageBreak/>
-        <w:t>therefore most probably be designed for a “normal” person. Since our system is fuzzy it will still be able to handle people that are outside the normal bounds in let’s say sleep pattern or calories burnt per day.</w:t>
+        <w:t>Yes, a fuzzy solution was in this case definitely justifiable because of the fuzzy nature of the problem. A crisp system would have problems with different people and would therefore most probably be designed for a “normal” person. Since our system is fuzzy it will still be able to handle people that are outside the normal bounds in let’s say sleep pattern or calories burnt per day.</w:t>
+      </w:r>
+    </w:p>
+    <w:p>
+      <w:pPr>
+        <w:pStyle w:val="Normal2"/>
+      </w:pPr>
+      <w:r>
+        <w:t>However there are some areas that could have changed or been improved upon by making it into a hybrid system. Where most was done using fuzzy systems but some in-between calculations were carried out using normal calculations.</w:t>
+      </w:r>
+    </w:p>
+    <w:p>
+      <w:pPr>
+        <w:pStyle w:val="Normal2"/>
+      </w:pPr>
+      <w:r>
+        <w:t>But overall, I think it was a successful experiment trying out fuzzy stuff. It has shown to me the usability of fuzziness and before I create my next programmatically solution, I will definitely consider creating a fuzzy solution.</w:t>
       </w:r>
     </w:p>
     <w:p>
@@ -3254,11 +3773,11 @@
         <w:pStyle w:val="SectionHeading"/>
         <w:outlineLvl w:val="0"/>
       </w:pPr>
-      <w:bookmarkStart w:id="23" w:name="_Toc408499231"/>
+      <w:bookmarkStart w:id="25" w:name="_Toc408591640"/>
       <w:r>
         <w:t>References</w:t>
       </w:r>
-      <w:bookmarkEnd w:id="23"/>
+      <w:bookmarkEnd w:id="25"/>
     </w:p>
     <w:p>
       <w:pPr>
@@ -3293,7 +3812,7 @@
       <w:pPr>
         <w:pStyle w:val="References"/>
       </w:pPr>
-      <w:hyperlink r:id="rId25" w:history="1">
+      <w:hyperlink r:id="rId26" w:history="1">
         <w:r>
           <w:rPr>
             <w:rStyle w:val="Hyperlink"/>
@@ -3306,7 +3825,7 @@
       <w:pPr>
         <w:pStyle w:val="References"/>
       </w:pPr>
-      <w:hyperlink r:id="rId26" w:history="1">
+      <w:hyperlink r:id="rId27" w:history="1">
         <w:r>
           <w:rPr>
             <w:rStyle w:val="Hyperlink"/>
@@ -3322,7 +3841,7 @@
       <w:pPr>
         <w:pStyle w:val="References"/>
       </w:pPr>
-      <w:hyperlink r:id="rId27" w:history="1">
+      <w:hyperlink r:id="rId28" w:history="1">
         <w:r>
           <w:rPr>
             <w:rStyle w:val="Hyperlink"/>
@@ -3341,7 +3860,7 @@
       <w:pPr>
         <w:pStyle w:val="References"/>
       </w:pPr>
-      <w:hyperlink r:id="rId28" w:history="1">
+      <w:hyperlink r:id="rId29" w:history="1">
         <w:r>
           <w:rPr>
             <w:rStyle w:val="Hyperlink"/>
@@ -3350,7 +3869,15 @@
         </w:r>
       </w:hyperlink>
       <w:r>
-        <w:t xml:space="preserve"> - Summary: We should eat 3 meals and 2-3 snacks per day. 400-600 calories per meal for men, 300-500 for woman and 100-200 calories per snack. This makes the “normal” span between 1100 to 2400 </w:t>
+        <w:t xml:space="preserve"> - Summary: We should eat 3 meals and 2-3 snacks per day. 400-600 calories per meal for men, 300-500 for woman and 100-200 calories per snack. This makes the “normal” span </w:t>
+      </w:r>
+      <w:proofErr w:type="gramStart"/>
+      <w:r>
+        <w:t>between 1100 to 2400</w:t>
+      </w:r>
+      <w:proofErr w:type="gramEnd"/>
+      <w:r>
+        <w:t xml:space="preserve"> </w:t>
       </w:r>
     </w:p>
     <w:p>
@@ -3367,18 +3894,22 @@
       <w:pPr>
         <w:pStyle w:val="Heading1"/>
       </w:pPr>
+      <w:bookmarkStart w:id="26" w:name="_Toc408591641"/>
       <w:r>
         <w:lastRenderedPageBreak/>
         <w:t>Appendix</w:t>
       </w:r>
+      <w:bookmarkEnd w:id="26"/>
     </w:p>
     <w:p>
       <w:pPr>
         <w:pStyle w:val="Heading2"/>
       </w:pPr>
+      <w:bookmarkStart w:id="27" w:name="_Toc408591642"/>
       <w:r>
         <w:t>Rules</w:t>
       </w:r>
+      <w:bookmarkEnd w:id="27"/>
     </w:p>
     <w:p>
       <w:r>
@@ -3458,6 +3989,104 @@
     <w:p>
       <w:r>
         <w:continuationSeparator/>
+      </w:r>
+    </w:p>
+  </w:footnote>
+  <w:footnote w:id="1">
+    <w:p>
+      <w:pPr>
+        <w:pStyle w:val="FootnoteText"/>
+      </w:pPr>
+      <w:r>
+        <w:rPr>
+          <w:rStyle w:val="FootnoteReference"/>
+        </w:rPr>
+        <w:footnoteRef/>
+      </w:r>
+      <w:r>
+        <w:t xml:space="preserve"> Joy </w:t>
+      </w:r>
+      <w:proofErr w:type="spellStart"/>
+      <w:r>
+        <w:t>Baur</w:t>
+      </w:r>
+      <w:proofErr w:type="spellEnd"/>
+      <w:r>
+        <w:t xml:space="preserve"> – How Food Affects Sleep – Collected: 2014-11-20 - Source: </w:t>
+      </w:r>
+      <w:r>
+        <w:t>http://www.joybauer.com/insomnia/how-food-affects-sleep.aspx</w:t>
+      </w:r>
+    </w:p>
+  </w:footnote>
+  <w:footnote w:id="2">
+    <w:p>
+      <w:pPr>
+        <w:pStyle w:val="FootnoteText"/>
+      </w:pPr>
+      <w:r>
+        <w:rPr>
+          <w:rStyle w:val="FootnoteReference"/>
+        </w:rPr>
+        <w:footnoteRef/>
+      </w:r>
+      <w:r>
+        <w:t xml:space="preserve"> </w:t>
+      </w:r>
+      <w:r>
+        <w:t xml:space="preserve">Joy </w:t>
+      </w:r>
+      <w:proofErr w:type="spellStart"/>
+      <w:r>
+        <w:t>Baur</w:t>
+      </w:r>
+      <w:proofErr w:type="spellEnd"/>
+      <w:r>
+        <w:t xml:space="preserve"> – How Food Affects Sleep – Collected: 2014-11-20 - Source: http://www.joybauer.com/insomnia/how-food-affects-sleep.aspx</w:t>
+      </w:r>
+    </w:p>
+  </w:footnote>
+  <w:footnote w:id="3">
+    <w:p>
+      <w:pPr>
+        <w:pStyle w:val="FootnoteText"/>
+      </w:pPr>
+      <w:r>
+        <w:rPr>
+          <w:rStyle w:val="FootnoteReference"/>
+        </w:rPr>
+        <w:footnoteRef/>
+      </w:r>
+      <w:r>
+        <w:t xml:space="preserve"> </w:t>
+      </w:r>
+      <w:r>
+        <w:t>http://www.thedietchannel.com/AskTheExpert/dieting-weightloss-obesity/Calories-Whats-an-ideal-daily-intake.htm</w:t>
+      </w:r>
+    </w:p>
+  </w:footnote>
+  <w:footnote w:id="4">
+    <w:p>
+      <w:pPr>
+        <w:pStyle w:val="FootnoteText"/>
+        <w:rPr>
+          <w:b/>
+        </w:rPr>
+      </w:pPr>
+      <w:r>
+        <w:rPr>
+          <w:rStyle w:val="FootnoteReference"/>
+        </w:rPr>
+        <w:footnoteRef/>
+      </w:r>
+      <w:r>
+        <w:t xml:space="preserve"> </w:t>
+      </w:r>
+      <w:r>
+        <w:t>http://www.acaloriecounter.com/diet/daily-calorie-intake-calories-in-vs-calories-out/</w:t>
+      </w:r>
+      <w:r>
+        <w:t xml:space="preserve"> </w:t>
       </w:r>
     </w:p>
   </w:footnote>
@@ -4497,6 +5126,35 @@
       <w:sz w:val="24"/>
     </w:rPr>
   </w:style>
+  <w:style w:type="paragraph" w:styleId="Caption">
+    <w:name w:val="caption"/>
+    <w:basedOn w:val="Normal"/>
+    <w:next w:val="Normal"/>
+    <w:uiPriority w:val="35"/>
+    <w:unhideWhenUsed/>
+    <w:qFormat/>
+    <w:rsid w:val="00E301B0"/>
+    <w:pPr>
+      <w:spacing w:after="200"/>
+    </w:pPr>
+    <w:rPr>
+      <w:i/>
+      <w:iCs/>
+      <w:color w:val="1F497D" w:themeColor="text2"/>
+      <w:sz w:val="18"/>
+      <w:szCs w:val="18"/>
+    </w:rPr>
+  </w:style>
+  <w:style w:type="paragraph" w:styleId="NoSpacing">
+    <w:name w:val="No Spacing"/>
+    <w:uiPriority w:val="1"/>
+    <w:qFormat/>
+    <w:rsid w:val="00E301B0"/>
+    <w:rPr>
+      <w:rFonts w:ascii="Times New Roman" w:eastAsia="Times New Roman" w:hAnsi="Times New Roman"/>
+      <w:sz w:val="24"/>
+    </w:rPr>
+  </w:style>
 </w:styles>
 </file>
 
@@ -4825,7 +5483,7 @@
 </file>
 
 <file path=customXml/itemProps1.xml><?xml version="1.0" encoding="utf-8"?>
-<ds:datastoreItem xmlns:ds="http://schemas.openxmlformats.org/officeDocument/2006/customXml" ds:itemID="{31B9CAEF-4E17-409C-8E0E-68F972222FED}">
+<ds:datastoreItem xmlns:ds="http://schemas.openxmlformats.org/officeDocument/2006/customXml" ds:itemID="{069EE19D-AFCD-471B-A42C-383271499EEE}">
   <ds:schemaRefs>
     <ds:schemaRef ds:uri="http://schemas.openxmlformats.org/officeDocument/2006/bibliography"/>
   </ds:schemaRefs>

</xml_diff>